<commit_message>
Add Eugene's files for demo.
</commit_message>
<xml_diff>
--- a/wip_documentation_eugene.docx
+++ b/wip_documentation_eugene.docx
@@ -39,7 +39,55 @@
           <w:rFonts w:ascii="Calibri" w:hAnsi="Calibri" w:cs="Calibri"/>
           <w:lang w:val="en"/>
         </w:rPr>
-        <w:t>\usepackage{graphics} ---&gt; \usepackage{graphicx}</w:t>
+        <w:t>\</w:t>
+      </w:r>
+      <w:proofErr w:type="spellStart"/>
+      <w:r>
+        <w:rPr>
+          <w:rFonts w:ascii="Calibri" w:hAnsi="Calibri" w:cs="Calibri"/>
+          <w:lang w:val="en"/>
+        </w:rPr>
+        <w:t>usepackage</w:t>
+      </w:r>
+      <w:proofErr w:type="spellEnd"/>
+      <w:r>
+        <w:rPr>
+          <w:rFonts w:ascii="Calibri" w:hAnsi="Calibri" w:cs="Calibri"/>
+          <w:lang w:val="en"/>
+        </w:rPr>
+        <w:t>{graphics} ---&gt; \</w:t>
+      </w:r>
+      <w:proofErr w:type="spellStart"/>
+      <w:r>
+        <w:rPr>
+          <w:rFonts w:ascii="Calibri" w:hAnsi="Calibri" w:cs="Calibri"/>
+          <w:lang w:val="en"/>
+        </w:rPr>
+        <w:t>usepackage</w:t>
+      </w:r>
+      <w:proofErr w:type="spellEnd"/>
+      <w:r>
+        <w:rPr>
+          <w:rFonts w:ascii="Calibri" w:hAnsi="Calibri" w:cs="Calibri"/>
+          <w:lang w:val="en"/>
+        </w:rPr>
+        <w:t>{</w:t>
+      </w:r>
+      <w:proofErr w:type="spellStart"/>
+      <w:r>
+        <w:rPr>
+          <w:rFonts w:ascii="Calibri" w:hAnsi="Calibri" w:cs="Calibri"/>
+          <w:lang w:val="en"/>
+        </w:rPr>
+        <w:t>graphicx</w:t>
+      </w:r>
+      <w:proofErr w:type="spellEnd"/>
+      <w:r>
+        <w:rPr>
+          <w:rFonts w:ascii="Calibri" w:hAnsi="Calibri" w:cs="Calibri"/>
+          <w:lang w:val="en"/>
+        </w:rPr>
+        <w:t>}</w:t>
       </w:r>
     </w:p>
     <w:p>
@@ -58,15 +106,81 @@
     </w:p>
     <w:p>
       <w:r>
-        <w:t>‘graphics’ supports only .eps fles. ‘graphicx’ is the successor library with extended features, and is backwards compatible.</w:t>
-      </w:r>
-      <w:r>
-        <w:t xml:space="preserve"> It supports multiple image formats. The documentation incorrectly states two, optional argument format is valid for ‘graphicx’.</w:t>
-      </w:r>
-    </w:p>
-    <w:p>
-      <w:r>
-        <w:t>In order to upgrade to ‘graphicx’, you must change the BoundingBox syntax to one, optional argument syntax, with viewport as the key.</w:t>
+        <w:t>‘</w:t>
+      </w:r>
+      <w:proofErr w:type="gramStart"/>
+      <w:r>
+        <w:t>graphics</w:t>
+      </w:r>
+      <w:proofErr w:type="gramEnd"/>
+      <w:r>
+        <w:t xml:space="preserve">’ supports only .eps </w:t>
+      </w:r>
+      <w:proofErr w:type="spellStart"/>
+      <w:r>
+        <w:t>fles</w:t>
+      </w:r>
+      <w:proofErr w:type="spellEnd"/>
+      <w:r>
+        <w:t>. ‘</w:t>
+      </w:r>
+      <w:proofErr w:type="spellStart"/>
+      <w:proofErr w:type="gramStart"/>
+      <w:r>
+        <w:t>graphicx</w:t>
+      </w:r>
+      <w:proofErr w:type="spellEnd"/>
+      <w:proofErr w:type="gramEnd"/>
+      <w:r>
+        <w:t>’ is the successor library with extended features, and is backwards compatible.</w:t>
+      </w:r>
+      <w:r>
+        <w:t xml:space="preserve"> It supports multiple image formats. The documentation incorrectly states </w:t>
+      </w:r>
+      <w:proofErr w:type="gramStart"/>
+      <w:r>
+        <w:t>two,</w:t>
+      </w:r>
+      <w:proofErr w:type="gramEnd"/>
+      <w:r>
+        <w:t xml:space="preserve"> optional argument format is valid for ‘</w:t>
+      </w:r>
+      <w:proofErr w:type="spellStart"/>
+      <w:r>
+        <w:t>graphicx</w:t>
+      </w:r>
+      <w:proofErr w:type="spellEnd"/>
+      <w:r>
+        <w:t>’.</w:t>
+      </w:r>
+    </w:p>
+    <w:p>
+      <w:r>
+        <w:t>In order to upgrade to ‘</w:t>
+      </w:r>
+      <w:proofErr w:type="spellStart"/>
+      <w:r>
+        <w:t>graphicx</w:t>
+      </w:r>
+      <w:proofErr w:type="spellEnd"/>
+      <w:r>
+        <w:t xml:space="preserve">’, you must change the </w:t>
+      </w:r>
+      <w:proofErr w:type="spellStart"/>
+      <w:r>
+        <w:t>BoundingBox</w:t>
+      </w:r>
+      <w:proofErr w:type="spellEnd"/>
+      <w:r>
+        <w:t xml:space="preserve"> syntax </w:t>
+      </w:r>
+      <w:proofErr w:type="gramStart"/>
+      <w:r>
+        <w:t>to one, optional argument syntax</w:t>
+      </w:r>
+      <w:proofErr w:type="gramEnd"/>
+      <w:r>
+        <w:t>, with viewport as the key.</w:t>
       </w:r>
     </w:p>
     <w:p>
@@ -95,14 +209,23 @@
         <w:rPr>
           <w:color w:val="800000"/>
         </w:rPr>
-        <w:t>\usepackage</w:t>
-      </w:r>
+        <w:t>\</w:t>
+      </w:r>
+      <w:proofErr w:type="spellStart"/>
+      <w:r>
+        <w:rPr>
+          <w:color w:val="800000"/>
+        </w:rPr>
+        <w:t>usepackage</w:t>
+      </w:r>
+      <w:proofErr w:type="spellEnd"/>
       <w:r>
         <w:rPr>
           <w:color w:val="000000"/>
         </w:rPr>
         <w:t>{</w:t>
       </w:r>
+      <w:proofErr w:type="spellStart"/>
       <w:r>
         <w:rPr>
           <w:color w:val="000000"/>
@@ -110,6 +233,7 @@
         </w:rPr>
         <w:t>epstopdf</w:t>
       </w:r>
+      <w:proofErr w:type="spellEnd"/>
       <w:r>
         <w:rPr>
           <w:color w:val="000000"/>
@@ -126,7 +250,21 @@
         <w:rPr>
           <w:color w:val="000000"/>
         </w:rPr>
-        <w:t xml:space="preserve"> Make sure to use pdflatex command.</w:t>
+        <w:t xml:space="preserve"> Make sure to use </w:t>
+      </w:r>
+      <w:proofErr w:type="spellStart"/>
+      <w:r>
+        <w:rPr>
+          <w:color w:val="000000"/>
+        </w:rPr>
+        <w:t>pdflatex</w:t>
+      </w:r>
+      <w:proofErr w:type="spellEnd"/>
+      <w:r>
+        <w:rPr>
+          <w:color w:val="000000"/>
+        </w:rPr>
+        <w:t xml:space="preserve"> command.</w:t>
       </w:r>
     </w:p>
     <w:p>
@@ -212,14 +350,23 @@
         <w:rPr>
           <w:color w:val="800000"/>
         </w:rPr>
-        <w:t>\usepackage</w:t>
-      </w:r>
+        <w:t>\</w:t>
+      </w:r>
+      <w:proofErr w:type="spellStart"/>
+      <w:r>
+        <w:rPr>
+          <w:color w:val="800000"/>
+        </w:rPr>
+        <w:t>usepackage</w:t>
+      </w:r>
+      <w:proofErr w:type="spellEnd"/>
       <w:r>
         <w:rPr>
           <w:color w:val="000000"/>
         </w:rPr>
         <w:t>{</w:t>
       </w:r>
+      <w:proofErr w:type="spellStart"/>
       <w:r>
         <w:rPr>
           <w:color w:val="000000"/>
@@ -227,6 +374,7 @@
         </w:rPr>
         <w:t>grffile</w:t>
       </w:r>
+      <w:proofErr w:type="spellEnd"/>
       <w:r>
         <w:rPr>
           <w:color w:val="000000"/>
@@ -268,15 +416,24 @@
     </w:p>
     <w:p>
       <w:r>
-        <w:t>After compiling, the table of contents</w:t>
-      </w:r>
-      <w:r>
-        <w:t xml:space="preserve">; </w:t>
-      </w:r>
-      <w:bookmarkStart w:id="0" w:name="_GoBack"/>
-      <w:bookmarkEnd w:id="0"/>
-      <w:r>
-        <w:t xml:space="preserve"> bibliographies, list of figures, indexes, etc. page</w:t>
+        <w:t>After compiling</w:t>
+      </w:r>
+      <w:r>
+        <w:t xml:space="preserve"> the table of contents</w:t>
+      </w:r>
+      <w:proofErr w:type="gramStart"/>
+      <w:r>
+        <w:t>,</w:t>
+      </w:r>
+      <w:r>
+        <w:t xml:space="preserve"> </w:t>
+      </w:r>
+      <w:r>
+        <w:t xml:space="preserve"> bibliographies</w:t>
+      </w:r>
+      <w:proofErr w:type="gramEnd"/>
+      <w:r>
+        <w:t>, list of figures, indexes, etc. page</w:t>
       </w:r>
       <w:r>
         <w:t xml:space="preserve"> is empty.</w:t>
@@ -340,6 +497,8 @@
         </w:rPr>
         <w:t>\</w:t>
       </w:r>
+      <w:proofErr w:type="spellStart"/>
+      <w:proofErr w:type="gramStart"/>
       <w:r>
         <w:rPr>
           <w:rStyle w:val="kw1"/>
@@ -351,6 +510,7 @@
         </w:rPr>
         <w:t>documentclass</w:t>
       </w:r>
+      <w:proofErr w:type="spellEnd"/>
       <w:r>
         <w:rPr>
           <w:rStyle w:val="sy0"/>
@@ -362,6 +522,7 @@
         </w:rPr>
         <w:t>{</w:t>
       </w:r>
+      <w:proofErr w:type="gramEnd"/>
       <w:r>
         <w:rPr>
           <w:rStyle w:val="re9"/>
@@ -527,15 +688,28 @@
         <w:pStyle w:val="Heading1"/>
       </w:pPr>
       <w:r>
-        <w:t>Specific</w:t>
-      </w:r>
-      <w:r>
-        <w:t xml:space="preserve"> Template</w:t>
-      </w:r>
-    </w:p>
-    <w:p>
-      <w:r>
-        <w:t>\documentclass[openany]{book}</w:t>
+        <w:t>Specific Template</w:t>
+      </w:r>
+    </w:p>
+    <w:p>
+      <w:r>
+        <w:t>\</w:t>
+      </w:r>
+      <w:proofErr w:type="spellStart"/>
+      <w:r>
+        <w:t>documentclass</w:t>
+      </w:r>
+      <w:proofErr w:type="spellEnd"/>
+      <w:r>
+        <w:t>[</w:t>
+      </w:r>
+      <w:proofErr w:type="spellStart"/>
+      <w:r>
+        <w:t>openany</w:t>
+      </w:r>
+      <w:proofErr w:type="spellEnd"/>
+      <w:r>
+        <w:t>]{book}</w:t>
       </w:r>
     </w:p>
     <w:p>
@@ -561,7 +735,23 @@
         <w:spacing w:after="0" w:line="480" w:lineRule="auto"/>
       </w:pPr>
       <w:r>
-        <w:t>\usepackage{graphicx}</w:t>
+        <w:t>\</w:t>
+      </w:r>
+      <w:proofErr w:type="spellStart"/>
+      <w:r>
+        <w:t>usepackage</w:t>
+      </w:r>
+      <w:proofErr w:type="spellEnd"/>
+      <w:r>
+        <w:t>{</w:t>
+      </w:r>
+      <w:proofErr w:type="spellStart"/>
+      <w:r>
+        <w:t>graphicx</w:t>
+      </w:r>
+      <w:proofErr w:type="spellEnd"/>
+      <w:r>
+        <w:t>}</w:t>
       </w:r>
     </w:p>
     <w:p>
@@ -587,7 +777,23 @@
         <w:spacing w:after="0" w:line="480" w:lineRule="auto"/>
       </w:pPr>
       <w:r>
-        <w:t>\usepackage{epstopdf}</w:t>
+        <w:t>\</w:t>
+      </w:r>
+      <w:proofErr w:type="spellStart"/>
+      <w:r>
+        <w:t>usepackage</w:t>
+      </w:r>
+      <w:proofErr w:type="spellEnd"/>
+      <w:r>
+        <w:t>{</w:t>
+      </w:r>
+      <w:proofErr w:type="spellStart"/>
+      <w:r>
+        <w:t>epstopdf</w:t>
+      </w:r>
+      <w:proofErr w:type="spellEnd"/>
+      <w:r>
+        <w:t>}</w:t>
       </w:r>
     </w:p>
     <w:p>
@@ -613,7 +819,23 @@
         <w:spacing w:after="0" w:line="480" w:lineRule="auto"/>
       </w:pPr>
       <w:r>
-        <w:t>\usepackage{grffile}</w:t>
+        <w:t>\</w:t>
+      </w:r>
+      <w:proofErr w:type="spellStart"/>
+      <w:r>
+        <w:t>usepackage</w:t>
+      </w:r>
+      <w:proofErr w:type="spellEnd"/>
+      <w:r>
+        <w:t>{</w:t>
+      </w:r>
+      <w:proofErr w:type="spellStart"/>
+      <w:r>
+        <w:t>grffile</w:t>
+      </w:r>
+      <w:proofErr w:type="spellEnd"/>
+      <w:r>
+        <w:t>}</w:t>
       </w:r>
     </w:p>
     <w:p>
@@ -639,7 +861,31 @@
         <w:spacing w:after="0" w:line="480" w:lineRule="auto"/>
       </w:pPr>
       <w:r>
-        <w:t>\usepackage[linktoc=all]{hyperref}</w:t>
+        <w:t>\</w:t>
+      </w:r>
+      <w:proofErr w:type="spellStart"/>
+      <w:r>
+        <w:t>usepackage</w:t>
+      </w:r>
+      <w:proofErr w:type="spellEnd"/>
+      <w:r>
+        <w:t>[</w:t>
+      </w:r>
+      <w:proofErr w:type="spellStart"/>
+      <w:r>
+        <w:t>linktoc</w:t>
+      </w:r>
+      <w:proofErr w:type="spellEnd"/>
+      <w:r>
+        <w:t>=all]{</w:t>
+      </w:r>
+      <w:proofErr w:type="spellStart"/>
+      <w:r>
+        <w:t>hyperref</w:t>
+      </w:r>
+      <w:proofErr w:type="spellEnd"/>
+      <w:r>
+        <w:t>}</w:t>
       </w:r>
     </w:p>
     <w:p>
@@ -665,8 +911,18 @@
         <w:spacing w:after="0" w:line="480" w:lineRule="auto"/>
       </w:pPr>
       <w:r>
-        <w:t>\hypersetup{</w:t>
-      </w:r>
+        <w:t>\</w:t>
+      </w:r>
+      <w:proofErr w:type="spellStart"/>
+      <w:proofErr w:type="gramStart"/>
+      <w:r>
+        <w:t>hypersetup</w:t>
+      </w:r>
+      <w:proofErr w:type="spellEnd"/>
+      <w:r>
+        <w:t>{</w:t>
+      </w:r>
+      <w:proofErr w:type="gramEnd"/>
     </w:p>
     <w:p>
       <w:pPr>
@@ -691,7 +947,17 @@
         <w:spacing w:after="0" w:line="480" w:lineRule="auto"/>
       </w:pPr>
       <w:r>
-        <w:t xml:space="preserve">    colorlinks,</w:t>
+        <w:t xml:space="preserve">    </w:t>
+      </w:r>
+      <w:proofErr w:type="spellStart"/>
+      <w:proofErr w:type="gramStart"/>
+      <w:r>
+        <w:t>colorlinks</w:t>
+      </w:r>
+      <w:proofErr w:type="spellEnd"/>
+      <w:proofErr w:type="gramEnd"/>
+      <w:r>
+        <w:t>,</w:t>
       </w:r>
     </w:p>
     <w:p>
@@ -717,7 +983,20 @@
         <w:spacing w:after="0" w:line="480" w:lineRule="auto"/>
       </w:pPr>
       <w:r>
-        <w:t xml:space="preserve">    citecolor=black,</w:t>
+        <w:t xml:space="preserve">    </w:t>
+      </w:r>
+      <w:proofErr w:type="spellStart"/>
+      <w:proofErr w:type="gramStart"/>
+      <w:r>
+        <w:t>citecolor</w:t>
+      </w:r>
+      <w:proofErr w:type="spellEnd"/>
+      <w:r>
+        <w:t>=</w:t>
+      </w:r>
+      <w:proofErr w:type="gramEnd"/>
+      <w:r>
+        <w:t>black,</w:t>
       </w:r>
     </w:p>
     <w:p>
@@ -743,7 +1022,20 @@
         <w:spacing w:after="0" w:line="480" w:lineRule="auto"/>
       </w:pPr>
       <w:r>
-        <w:t xml:space="preserve">    filecolor=black,</w:t>
+        <w:t xml:space="preserve">    </w:t>
+      </w:r>
+      <w:proofErr w:type="spellStart"/>
+      <w:proofErr w:type="gramStart"/>
+      <w:r>
+        <w:t>filecolor</w:t>
+      </w:r>
+      <w:proofErr w:type="spellEnd"/>
+      <w:r>
+        <w:t>=</w:t>
+      </w:r>
+      <w:proofErr w:type="gramEnd"/>
+      <w:r>
+        <w:t>black,</w:t>
       </w:r>
     </w:p>
     <w:p>
@@ -769,7 +1061,20 @@
         <w:spacing w:after="0" w:line="480" w:lineRule="auto"/>
       </w:pPr>
       <w:r>
-        <w:t xml:space="preserve">    linkcolor=black,</w:t>
+        <w:t xml:space="preserve">    </w:t>
+      </w:r>
+      <w:proofErr w:type="spellStart"/>
+      <w:proofErr w:type="gramStart"/>
+      <w:r>
+        <w:t>linkcolor</w:t>
+      </w:r>
+      <w:proofErr w:type="spellEnd"/>
+      <w:r>
+        <w:t>=</w:t>
+      </w:r>
+      <w:proofErr w:type="gramEnd"/>
+      <w:r>
+        <w:t>black,</w:t>
       </w:r>
     </w:p>
     <w:p>
@@ -795,7 +1100,20 @@
         <w:spacing w:after="0" w:line="480" w:lineRule="auto"/>
       </w:pPr>
       <w:r>
-        <w:t xml:space="preserve">    urlcolor=black</w:t>
+        <w:t xml:space="preserve">    </w:t>
+      </w:r>
+      <w:proofErr w:type="spellStart"/>
+      <w:proofErr w:type="gramStart"/>
+      <w:r>
+        <w:t>urlcolor</w:t>
+      </w:r>
+      <w:proofErr w:type="spellEnd"/>
+      <w:r>
+        <w:t>=</w:t>
+      </w:r>
+      <w:proofErr w:type="gramEnd"/>
+      <w:r>
+        <w:t>black</w:t>
       </w:r>
     </w:p>
     <w:p>
@@ -879,27 +1197,37 @@
         <w:rPr>
           <w:color w:val="800000"/>
         </w:rPr>
-        <w:t>\tableofcontents</w:t>
-      </w:r>
-    </w:p>
-    <w:p>
-      <w:pPr>
+        <w:t>\</w:t>
+      </w:r>
+      <w:proofErr w:type="spellStart"/>
+      <w:r>
         <w:rPr>
           <w:color w:val="800000"/>
         </w:rPr>
-      </w:pPr>
-      <w:r>
+        <w:t>tableofcontents</w:t>
+      </w:r>
+      <w:proofErr w:type="spellEnd"/>
+    </w:p>
+    <w:p>
+      <w:pPr>
         <w:rPr>
           <w:color w:val="800000"/>
         </w:rPr>
+      </w:pPr>
+      <w:r>
+        <w:rPr>
+          <w:color w:val="800000"/>
+        </w:rPr>
         <w:t>\</w:t>
       </w:r>
+      <w:proofErr w:type="spellStart"/>
       <w:r>
         <w:rPr>
           <w:color w:val="800000"/>
         </w:rPr>
         <w:t>listoffigures</w:t>
       </w:r>
+      <w:proofErr w:type="spellEnd"/>
       <w:r>
         <w:rPr>
           <w:color w:val="800000"/>
@@ -918,8 +1246,16 @@
         <w:rPr>
           <w:color w:val="800000"/>
         </w:rPr>
-        <w:t>\listoftables</w:t>
-      </w:r>
+        <w:t>\</w:t>
+      </w:r>
+      <w:proofErr w:type="spellStart"/>
+      <w:r>
+        <w:rPr>
+          <w:color w:val="800000"/>
+        </w:rPr>
+        <w:t>listoftables</w:t>
+      </w:r>
+      <w:proofErr w:type="spellEnd"/>
       <w:r>
         <w:rPr>
           <w:color w:val="800000"/>
@@ -933,13 +1269,7 @@
         <w:rPr>
           <w:color w:val="0000CC"/>
         </w:rPr>
-        <w:t>\</w:t>
-      </w:r>
-      <w:r>
-        <w:rPr>
-          <w:color w:val="0000CC"/>
-        </w:rPr>
-        <w:t>end</w:t>
+        <w:t>\end</w:t>
       </w:r>
       <w:r>
         <w:rPr>
@@ -994,6 +1324,7 @@
           <w:szCs w:val="24"/>
         </w:rPr>
       </w:pPr>
+      <w:proofErr w:type="gramStart"/>
       <w:r>
         <w:rPr>
           <w:rStyle w:val="HTMLCode"/>
@@ -1001,8 +1332,9 @@
           <w:sz w:val="24"/>
           <w:szCs w:val="24"/>
         </w:rPr>
-        <w:t>\documentclass[option1, option2, etc.]{</w:t>
-      </w:r>
+        <w:t>\</w:t>
+      </w:r>
+      <w:proofErr w:type="spellStart"/>
       <w:r>
         <w:rPr>
           <w:rStyle w:val="HTMLCode"/>
@@ -1010,8 +1342,39 @@
           <w:sz w:val="24"/>
           <w:szCs w:val="24"/>
         </w:rPr>
+        <w:t>documentclass</w:t>
+      </w:r>
+      <w:proofErr w:type="spellEnd"/>
+      <w:r>
+        <w:rPr>
+          <w:rStyle w:val="HTMLCode"/>
+          <w:rFonts w:eastAsiaTheme="majorEastAsia"/>
+          <w:sz w:val="24"/>
+          <w:szCs w:val="24"/>
+        </w:rPr>
+        <w:t>[option1, option2, etc.]</w:t>
+      </w:r>
+      <w:proofErr w:type="gramEnd"/>
+      <w:r>
+        <w:rPr>
+          <w:rStyle w:val="HTMLCode"/>
+          <w:rFonts w:eastAsiaTheme="majorEastAsia"/>
+          <w:sz w:val="24"/>
+          <w:szCs w:val="24"/>
+        </w:rPr>
+        <w:t>{</w:t>
+      </w:r>
+      <w:proofErr w:type="gramStart"/>
+      <w:r>
+        <w:rPr>
+          <w:rStyle w:val="HTMLCode"/>
+          <w:rFonts w:eastAsiaTheme="majorEastAsia"/>
+          <w:sz w:val="24"/>
+          <w:szCs w:val="24"/>
+        </w:rPr>
         <w:t>book</w:t>
       </w:r>
+      <w:proofErr w:type="gramEnd"/>
       <w:r>
         <w:rPr>
           <w:rStyle w:val="HTMLCode"/>
@@ -1049,6 +1412,7 @@
           <w:u w:val="none"/>
         </w:rPr>
       </w:pPr>
+      <w:proofErr w:type="gramStart"/>
       <w:r>
         <w:rPr>
           <w:rStyle w:val="Hyperlink"/>
@@ -1057,6 +1421,7 @@
         </w:rPr>
         <w:t>Required as first line of code.</w:t>
       </w:r>
+      <w:proofErr w:type="gramEnd"/>
     </w:p>
     <w:p>
       <w:pPr>
@@ -1073,6 +1438,7 @@
       </w:r>
     </w:p>
     <w:p>
+      <w:proofErr w:type="gramStart"/>
       <w:r>
         <w:rPr>
           <w:rFonts w:hAnsi="Symbol"/>
@@ -1082,31 +1448,47 @@
       <w:r>
         <w:t xml:space="preserve">  </w:t>
       </w:r>
-      <w:hyperlink r:id="rId6" w:anchor="fontsize" w:history="1">
-        <w:r>
-          <w:rPr>
-            <w:rStyle w:val="Hyperlink"/>
-            <w:color w:val="000000"/>
-          </w:rPr>
-          <w:t>Font size</w:t>
-        </w:r>
-        <w:r>
-          <w:rPr>
-            <w:rStyle w:val="apple-converted-space"/>
-            <w:color w:val="000000"/>
-          </w:rPr>
-          <w:t> </w:t>
-        </w:r>
-        <w:r>
-          <w:rPr>
-            <w:rStyle w:val="Strong"/>
-            <w:color w:val="000000"/>
-          </w:rPr>
-          <w:t>(10pt, 11pt, 12pt)</w:t>
-        </w:r>
-      </w:hyperlink>
-    </w:p>
-    <w:p>
+      <w:proofErr w:type="gramEnd"/>
+      <w:r>
+        <w:fldChar w:fldCharType="begin"/>
+      </w:r>
+      <w:r>
+        <w:instrText xml:space="preserve"> HYPERLINK "http://texblog.org/tag/openany/" \l "fontsize" </w:instrText>
+      </w:r>
+      <w:r>
+        <w:fldChar w:fldCharType="separate"/>
+      </w:r>
+      <w:r>
+        <w:rPr>
+          <w:rStyle w:val="Hyperlink"/>
+          <w:color w:val="000000"/>
+        </w:rPr>
+        <w:t>Font size</w:t>
+      </w:r>
+      <w:r>
+        <w:rPr>
+          <w:rStyle w:val="apple-converted-space"/>
+          <w:color w:val="000000"/>
+        </w:rPr>
+        <w:t> </w:t>
+      </w:r>
+      <w:r>
+        <w:rPr>
+          <w:rStyle w:val="Strong"/>
+          <w:color w:val="000000"/>
+        </w:rPr>
+        <w:t>(10pt, 11pt, 12pt)</w:t>
+      </w:r>
+      <w:r>
+        <w:rPr>
+          <w:rStyle w:val="Strong"/>
+          <w:color w:val="000000"/>
+        </w:rPr>
+        <w:fldChar w:fldCharType="end"/>
+      </w:r>
+    </w:p>
+    <w:p>
+      <w:proofErr w:type="gramStart"/>
       <w:r>
         <w:rPr>
           <w:rFonts w:hAnsi="Symbol"/>
@@ -1116,31 +1498,63 @@
       <w:r>
         <w:t xml:space="preserve">  </w:t>
       </w:r>
-      <w:hyperlink r:id="rId7" w:anchor="papersize" w:history="1">
-        <w:r>
-          <w:rPr>
-            <w:rStyle w:val="Hyperlink"/>
-            <w:color w:val="000000"/>
-          </w:rPr>
-          <w:t>Paper size and format</w:t>
-        </w:r>
-        <w:r>
-          <w:rPr>
-            <w:rStyle w:val="apple-converted-space"/>
-            <w:color w:val="000000"/>
-          </w:rPr>
-          <w:t> </w:t>
-        </w:r>
-        <w:r>
-          <w:rPr>
-            <w:rStyle w:val="Strong"/>
-            <w:color w:val="000000"/>
-          </w:rPr>
-          <w:t>(a4paper, letterpaper, etc.)</w:t>
-        </w:r>
-      </w:hyperlink>
-    </w:p>
-    <w:p>
+      <w:proofErr w:type="gramEnd"/>
+      <w:r>
+        <w:fldChar w:fldCharType="begin"/>
+      </w:r>
+      <w:r>
+        <w:instrText xml:space="preserve"> HYPERLINK "http://texblog.org/tag/openany/" \l "papersize" </w:instrText>
+      </w:r>
+      <w:r>
+        <w:fldChar w:fldCharType="separate"/>
+      </w:r>
+      <w:r>
+        <w:rPr>
+          <w:rStyle w:val="Hyperlink"/>
+          <w:color w:val="000000"/>
+        </w:rPr>
+        <w:t>Paper size and format</w:t>
+      </w:r>
+      <w:r>
+        <w:rPr>
+          <w:rStyle w:val="apple-converted-space"/>
+          <w:color w:val="000000"/>
+        </w:rPr>
+        <w:t> </w:t>
+      </w:r>
+      <w:r>
+        <w:rPr>
+          <w:rStyle w:val="Strong"/>
+          <w:color w:val="000000"/>
+        </w:rPr>
+        <w:t xml:space="preserve">(a4paper, </w:t>
+      </w:r>
+      <w:proofErr w:type="spellStart"/>
+      <w:r>
+        <w:rPr>
+          <w:rStyle w:val="Strong"/>
+          <w:color w:val="000000"/>
+        </w:rPr>
+        <w:t>letterpaper</w:t>
+      </w:r>
+      <w:proofErr w:type="spellEnd"/>
+      <w:r>
+        <w:rPr>
+          <w:rStyle w:val="Strong"/>
+          <w:color w:val="000000"/>
+        </w:rPr>
+        <w:t>, etc.)</w:t>
+      </w:r>
+      <w:r>
+        <w:rPr>
+          <w:rStyle w:val="Strong"/>
+          <w:color w:val="000000"/>
+        </w:rPr>
+        <w:fldChar w:fldCharType="end"/>
+      </w:r>
+    </w:p>
+    <w:p>
+      <w:proofErr w:type="gramStart"/>
       <w:r>
         <w:rPr>
           <w:rFonts w:hAnsi="Symbol"/>
@@ -1150,31 +1564,50 @@
       <w:r>
         <w:t xml:space="preserve">  </w:t>
       </w:r>
-      <w:hyperlink r:id="rId8" w:anchor="draft" w:history="1">
-        <w:r>
-          <w:rPr>
-            <w:rStyle w:val="Hyperlink"/>
-            <w:color w:val="000000"/>
-          </w:rPr>
-          <w:t>Draft mode</w:t>
-        </w:r>
-        <w:r>
-          <w:rPr>
-            <w:rStyle w:val="apple-converted-space"/>
-            <w:color w:val="000000"/>
-          </w:rPr>
-          <w:t> </w:t>
-        </w:r>
-        <w:r>
-          <w:rPr>
-            <w:rStyle w:val="Strong"/>
-            <w:color w:val="000000"/>
-          </w:rPr>
-          <w:t>(draft)</w:t>
-        </w:r>
-      </w:hyperlink>
-    </w:p>
-    <w:p>
+      <w:proofErr w:type="gramEnd"/>
+      <w:r>
+        <w:fldChar w:fldCharType="begin"/>
+      </w:r>
+      <w:r>
+        <w:instrText xml:space="preserve"> HYPERLINK "</w:instrText>
+      </w:r>
+      <w:r>
+        <w:instrText xml:space="preserve">http://texblog.org/tag/openany/" \l "draft" </w:instrText>
+      </w:r>
+      <w:r>
+        <w:fldChar w:fldCharType="separate"/>
+      </w:r>
+      <w:r>
+        <w:rPr>
+          <w:rStyle w:val="Hyperlink"/>
+          <w:color w:val="000000"/>
+        </w:rPr>
+        <w:t>Draft mode</w:t>
+      </w:r>
+      <w:r>
+        <w:rPr>
+          <w:rStyle w:val="apple-converted-space"/>
+          <w:color w:val="000000"/>
+        </w:rPr>
+        <w:t> </w:t>
+      </w:r>
+      <w:r>
+        <w:rPr>
+          <w:rStyle w:val="Strong"/>
+          <w:color w:val="000000"/>
+        </w:rPr>
+        <w:t>(draft)</w:t>
+      </w:r>
+      <w:r>
+        <w:rPr>
+          <w:rStyle w:val="Strong"/>
+          <w:color w:val="000000"/>
+        </w:rPr>
+        <w:fldChar w:fldCharType="end"/>
+      </w:r>
+    </w:p>
+    <w:p>
+      <w:proofErr w:type="gramStart"/>
       <w:r>
         <w:rPr>
           <w:rFonts w:hAnsi="Symbol"/>
@@ -1184,31 +1617,79 @@
       <w:r>
         <w:t xml:space="preserve">  </w:t>
       </w:r>
-      <w:hyperlink r:id="rId9" w:anchor="multiplecol" w:history="1">
-        <w:r>
-          <w:rPr>
-            <w:rStyle w:val="Hyperlink"/>
-            <w:color w:val="000000"/>
-          </w:rPr>
-          <w:t>Multiple columns</w:t>
-        </w:r>
-        <w:r>
-          <w:rPr>
-            <w:rStyle w:val="apple-converted-space"/>
-            <w:color w:val="000000"/>
-          </w:rPr>
-          <w:t> </w:t>
-        </w:r>
-        <w:r>
-          <w:rPr>
-            <w:rStyle w:val="Strong"/>
-            <w:color w:val="000000"/>
-          </w:rPr>
-          <w:t>(onecolumn, twocolumn)</w:t>
-        </w:r>
-      </w:hyperlink>
-    </w:p>
-    <w:p>
+      <w:proofErr w:type="gramEnd"/>
+      <w:r>
+        <w:fldChar w:fldCharType="begin"/>
+      </w:r>
+      <w:r>
+        <w:instrText xml:space="preserve"> HYPERLINK "http://texblog.org/tag/openany/" \l "multiplecol" </w:instrText>
+      </w:r>
+      <w:r>
+        <w:fldChar w:fldCharType="separate"/>
+      </w:r>
+      <w:r>
+        <w:rPr>
+          <w:rStyle w:val="Hyperlink"/>
+          <w:color w:val="000000"/>
+        </w:rPr>
+        <w:t>Multiple columns</w:t>
+      </w:r>
+      <w:r>
+        <w:rPr>
+          <w:rStyle w:val="apple-converted-space"/>
+          <w:color w:val="000000"/>
+        </w:rPr>
+        <w:t> </w:t>
+      </w:r>
+      <w:r>
+        <w:rPr>
+          <w:rStyle w:val="Strong"/>
+          <w:color w:val="000000"/>
+        </w:rPr>
+        <w:t>(</w:t>
+      </w:r>
+      <w:proofErr w:type="spellStart"/>
+      <w:r>
+        <w:rPr>
+          <w:rStyle w:val="Strong"/>
+          <w:color w:val="000000"/>
+        </w:rPr>
+        <w:t>onecolumn</w:t>
+      </w:r>
+      <w:proofErr w:type="spellEnd"/>
+      <w:r>
+        <w:rPr>
+          <w:rStyle w:val="Strong"/>
+          <w:color w:val="000000"/>
+        </w:rPr>
+        <w:t xml:space="preserve">, </w:t>
+      </w:r>
+      <w:proofErr w:type="spellStart"/>
+      <w:r>
+        <w:rPr>
+          <w:rStyle w:val="Strong"/>
+          <w:color w:val="000000"/>
+        </w:rPr>
+        <w:t>twocolumn</w:t>
+      </w:r>
+      <w:proofErr w:type="spellEnd"/>
+      <w:r>
+        <w:rPr>
+          <w:rStyle w:val="Strong"/>
+          <w:color w:val="000000"/>
+        </w:rPr>
+        <w:t>)</w:t>
+      </w:r>
+      <w:r>
+        <w:rPr>
+          <w:rStyle w:val="Strong"/>
+          <w:color w:val="000000"/>
+        </w:rPr>
+        <w:fldChar w:fldCharType="end"/>
+      </w:r>
+    </w:p>
+    <w:p>
+      <w:proofErr w:type="gramStart"/>
       <w:r>
         <w:rPr>
           <w:rFonts w:hAnsi="Symbol"/>
@@ -1218,31 +1699,79 @@
       <w:r>
         <w:t xml:space="preserve">  </w:t>
       </w:r>
-      <w:hyperlink r:id="rId10" w:anchor="formula" w:history="1">
-        <w:r>
-          <w:rPr>
-            <w:rStyle w:val="Hyperlink"/>
-            <w:color w:val="000000"/>
-          </w:rPr>
-          <w:t>Formula-specific options</w:t>
-        </w:r>
-        <w:r>
-          <w:rPr>
-            <w:rStyle w:val="apple-converted-space"/>
-            <w:color w:val="000000"/>
-          </w:rPr>
-          <w:t> </w:t>
-        </w:r>
-        <w:r>
-          <w:rPr>
-            <w:rStyle w:val="Strong"/>
-            <w:color w:val="000000"/>
-          </w:rPr>
-          <w:t>(fleqn and leqno)</w:t>
-        </w:r>
-      </w:hyperlink>
-    </w:p>
-    <w:p>
+      <w:proofErr w:type="gramEnd"/>
+      <w:r>
+        <w:fldChar w:fldCharType="begin"/>
+      </w:r>
+      <w:r>
+        <w:instrText xml:space="preserve"> HYPERLINK "http://texblog.org/tag/openany/" \l "formula" </w:instrText>
+      </w:r>
+      <w:r>
+        <w:fldChar w:fldCharType="separate"/>
+      </w:r>
+      <w:r>
+        <w:rPr>
+          <w:rStyle w:val="Hyperlink"/>
+          <w:color w:val="000000"/>
+        </w:rPr>
+        <w:t>Formula-specific options</w:t>
+      </w:r>
+      <w:r>
+        <w:rPr>
+          <w:rStyle w:val="apple-converted-space"/>
+          <w:color w:val="000000"/>
+        </w:rPr>
+        <w:t> </w:t>
+      </w:r>
+      <w:r>
+        <w:rPr>
+          <w:rStyle w:val="Strong"/>
+          <w:color w:val="000000"/>
+        </w:rPr>
+        <w:t>(</w:t>
+      </w:r>
+      <w:proofErr w:type="spellStart"/>
+      <w:r>
+        <w:rPr>
+          <w:rStyle w:val="Strong"/>
+          <w:color w:val="000000"/>
+        </w:rPr>
+        <w:t>fleqn</w:t>
+      </w:r>
+      <w:proofErr w:type="spellEnd"/>
+      <w:r>
+        <w:rPr>
+          <w:rStyle w:val="Strong"/>
+          <w:color w:val="000000"/>
+        </w:rPr>
+        <w:t xml:space="preserve"> and </w:t>
+      </w:r>
+      <w:proofErr w:type="spellStart"/>
+      <w:r>
+        <w:rPr>
+          <w:rStyle w:val="Strong"/>
+          <w:color w:val="000000"/>
+        </w:rPr>
+        <w:t>leqno</w:t>
+      </w:r>
+      <w:proofErr w:type="spellEnd"/>
+      <w:r>
+        <w:rPr>
+          <w:rStyle w:val="Strong"/>
+          <w:color w:val="000000"/>
+        </w:rPr>
+        <w:t>)</w:t>
+      </w:r>
+      <w:r>
+        <w:rPr>
+          <w:rStyle w:val="Strong"/>
+          <w:color w:val="000000"/>
+        </w:rPr>
+        <w:fldChar w:fldCharType="end"/>
+      </w:r>
+    </w:p>
+    <w:p>
+      <w:proofErr w:type="gramStart"/>
       <w:r>
         <w:rPr>
           <w:rFonts w:hAnsi="Symbol"/>
@@ -1252,31 +1781,47 @@
       <w:r>
         <w:t xml:space="preserve">  </w:t>
       </w:r>
-      <w:hyperlink r:id="rId11" w:anchor="landscape" w:history="1">
-        <w:r>
-          <w:rPr>
-            <w:rStyle w:val="Hyperlink"/>
-            <w:color w:val="000000"/>
-          </w:rPr>
-          <w:t>Landscape print mode</w:t>
-        </w:r>
-        <w:r>
-          <w:rPr>
-            <w:rStyle w:val="apple-converted-space"/>
-            <w:color w:val="000000"/>
-          </w:rPr>
-          <w:t> </w:t>
-        </w:r>
-        <w:r>
-          <w:rPr>
-            <w:rStyle w:val="Strong"/>
-            <w:color w:val="000000"/>
-          </w:rPr>
-          <w:t>(landscape)</w:t>
-        </w:r>
-      </w:hyperlink>
-    </w:p>
-    <w:p>
+      <w:proofErr w:type="gramEnd"/>
+      <w:r>
+        <w:fldChar w:fldCharType="begin"/>
+      </w:r>
+      <w:r>
+        <w:instrText xml:space="preserve"> HYPERLINK "http://texblog.org/tag/openany/" \l "landscape" </w:instrText>
+      </w:r>
+      <w:r>
+        <w:fldChar w:fldCharType="separate"/>
+      </w:r>
+      <w:r>
+        <w:rPr>
+          <w:rStyle w:val="Hyperlink"/>
+          <w:color w:val="000000"/>
+        </w:rPr>
+        <w:t>Landscape print mode</w:t>
+      </w:r>
+      <w:r>
+        <w:rPr>
+          <w:rStyle w:val="apple-converted-space"/>
+          <w:color w:val="000000"/>
+        </w:rPr>
+        <w:t> </w:t>
+      </w:r>
+      <w:r>
+        <w:rPr>
+          <w:rStyle w:val="Strong"/>
+          <w:color w:val="000000"/>
+        </w:rPr>
+        <w:t>(landscape)</w:t>
+      </w:r>
+      <w:r>
+        <w:rPr>
+          <w:rStyle w:val="Strong"/>
+          <w:color w:val="000000"/>
+        </w:rPr>
+        <w:fldChar w:fldCharType="end"/>
+      </w:r>
+    </w:p>
+    <w:p>
+      <w:proofErr w:type="gramStart"/>
       <w:r>
         <w:rPr>
           <w:rFonts w:hAnsi="Symbol"/>
@@ -1286,31 +1831,79 @@
       <w:r>
         <w:t xml:space="preserve">  </w:t>
       </w:r>
-      <w:hyperlink r:id="rId12" w:anchor="doublesided" w:history="1">
-        <w:r>
-          <w:rPr>
-            <w:rStyle w:val="Hyperlink"/>
-            <w:color w:val="000000"/>
-          </w:rPr>
-          <w:t>Single- and double-sided documents</w:t>
-        </w:r>
-        <w:r>
-          <w:rPr>
-            <w:rStyle w:val="apple-converted-space"/>
-            <w:color w:val="000000"/>
-          </w:rPr>
-          <w:t> </w:t>
-        </w:r>
-        <w:r>
-          <w:rPr>
-            <w:rStyle w:val="Strong"/>
-            <w:color w:val="000000"/>
-          </w:rPr>
-          <w:t>(oneside, twoside)</w:t>
-        </w:r>
-      </w:hyperlink>
-    </w:p>
-    <w:p>
+      <w:proofErr w:type="gramEnd"/>
+      <w:r>
+        <w:fldChar w:fldCharType="begin"/>
+      </w:r>
+      <w:r>
+        <w:instrText xml:space="preserve"> HYPERLINK "http://texblog.org/tag/openany/" \l "doublesided" </w:instrText>
+      </w:r>
+      <w:r>
+        <w:fldChar w:fldCharType="separate"/>
+      </w:r>
+      <w:r>
+        <w:rPr>
+          <w:rStyle w:val="Hyperlink"/>
+          <w:color w:val="000000"/>
+        </w:rPr>
+        <w:t>Single- and double-sided documents</w:t>
+      </w:r>
+      <w:r>
+        <w:rPr>
+          <w:rStyle w:val="apple-converted-space"/>
+          <w:color w:val="000000"/>
+        </w:rPr>
+        <w:t> </w:t>
+      </w:r>
+      <w:r>
+        <w:rPr>
+          <w:rStyle w:val="Strong"/>
+          <w:color w:val="000000"/>
+        </w:rPr>
+        <w:t>(</w:t>
+      </w:r>
+      <w:proofErr w:type="spellStart"/>
+      <w:r>
+        <w:rPr>
+          <w:rStyle w:val="Strong"/>
+          <w:color w:val="000000"/>
+        </w:rPr>
+        <w:t>oneside</w:t>
+      </w:r>
+      <w:proofErr w:type="spellEnd"/>
+      <w:r>
+        <w:rPr>
+          <w:rStyle w:val="Strong"/>
+          <w:color w:val="000000"/>
+        </w:rPr>
+        <w:t xml:space="preserve">, </w:t>
+      </w:r>
+      <w:proofErr w:type="spellStart"/>
+      <w:r>
+        <w:rPr>
+          <w:rStyle w:val="Strong"/>
+          <w:color w:val="000000"/>
+        </w:rPr>
+        <w:t>twoside</w:t>
+      </w:r>
+      <w:proofErr w:type="spellEnd"/>
+      <w:r>
+        <w:rPr>
+          <w:rStyle w:val="Strong"/>
+          <w:color w:val="000000"/>
+        </w:rPr>
+        <w:t>)</w:t>
+      </w:r>
+      <w:r>
+        <w:rPr>
+          <w:rStyle w:val="Strong"/>
+          <w:color w:val="000000"/>
+        </w:rPr>
+        <w:fldChar w:fldCharType="end"/>
+      </w:r>
+    </w:p>
+    <w:p>
+      <w:proofErr w:type="gramStart"/>
       <w:r>
         <w:rPr>
           <w:rFonts w:hAnsi="Symbol"/>
@@ -1320,31 +1913,91 @@
       <w:r>
         <w:t xml:space="preserve">  </w:t>
       </w:r>
-      <w:hyperlink r:id="rId13" w:anchor="titlepage" w:history="1">
-        <w:r>
-          <w:rPr>
-            <w:rStyle w:val="Hyperlink"/>
-            <w:color w:val="000000"/>
-          </w:rPr>
-          <w:t>Titlepage behavior</w:t>
-        </w:r>
-        <w:r>
-          <w:rPr>
-            <w:rStyle w:val="apple-converted-space"/>
-            <w:color w:val="000000"/>
-          </w:rPr>
-          <w:t> </w:t>
-        </w:r>
-        <w:r>
-          <w:rPr>
-            <w:rStyle w:val="Strong"/>
-            <w:color w:val="000000"/>
-          </w:rPr>
-          <w:t>(notitlepage, titlepage)</w:t>
-        </w:r>
-      </w:hyperlink>
-    </w:p>
-    <w:p>
+      <w:proofErr w:type="gramEnd"/>
+      <w:r>
+        <w:fldChar w:fldCharType="begin"/>
+      </w:r>
+      <w:r>
+        <w:instrText xml:space="preserve"> HYP</w:instrText>
+      </w:r>
+      <w:r>
+        <w:instrText xml:space="preserve">ERLINK "http://texblog.org/tag/openany/" \l "titlepage" </w:instrText>
+      </w:r>
+      <w:r>
+        <w:fldChar w:fldCharType="separate"/>
+      </w:r>
+      <w:proofErr w:type="spellStart"/>
+      <w:r>
+        <w:rPr>
+          <w:rStyle w:val="Hyperlink"/>
+          <w:color w:val="000000"/>
+        </w:rPr>
+        <w:t>Titlepage</w:t>
+      </w:r>
+      <w:proofErr w:type="spellEnd"/>
+      <w:r>
+        <w:rPr>
+          <w:rStyle w:val="Hyperlink"/>
+          <w:color w:val="000000"/>
+        </w:rPr>
+        <w:t xml:space="preserve"> behavior</w:t>
+      </w:r>
+      <w:r>
+        <w:rPr>
+          <w:rStyle w:val="apple-converted-space"/>
+          <w:color w:val="000000"/>
+        </w:rPr>
+        <w:t> </w:t>
+      </w:r>
+      <w:r>
+        <w:rPr>
+          <w:rStyle w:val="Strong"/>
+          <w:color w:val="000000"/>
+        </w:rPr>
+        <w:t>(</w:t>
+      </w:r>
+      <w:proofErr w:type="spellStart"/>
+      <w:r>
+        <w:rPr>
+          <w:rStyle w:val="Strong"/>
+          <w:color w:val="000000"/>
+        </w:rPr>
+        <w:t>notitlepage</w:t>
+      </w:r>
+      <w:proofErr w:type="spellEnd"/>
+      <w:r>
+        <w:rPr>
+          <w:rStyle w:val="Strong"/>
+          <w:color w:val="000000"/>
+        </w:rPr>
+        <w:t xml:space="preserve">, </w:t>
+      </w:r>
+      <w:proofErr w:type="spellStart"/>
+      <w:r>
+        <w:rPr>
+          <w:rStyle w:val="Strong"/>
+          <w:color w:val="000000"/>
+        </w:rPr>
+        <w:t>titlepage</w:t>
+      </w:r>
+      <w:proofErr w:type="spellEnd"/>
+      <w:r>
+        <w:rPr>
+          <w:rStyle w:val="Strong"/>
+          <w:color w:val="000000"/>
+        </w:rPr>
+        <w:t>)</w:t>
+      </w:r>
+      <w:r>
+        <w:rPr>
+          <w:rStyle w:val="Strong"/>
+          <w:color w:val="000000"/>
+        </w:rPr>
+        <w:fldChar w:fldCharType="end"/>
+      </w:r>
+    </w:p>
+    <w:p>
+      <w:proofErr w:type="gramStart"/>
       <w:r>
         <w:rPr>
           <w:rFonts w:hAnsi="Symbol"/>
@@ -1354,35 +2007,82 @@
       <w:r>
         <w:t xml:space="preserve">  </w:t>
       </w:r>
-      <w:hyperlink r:id="rId14" w:anchor="openright" w:history="1">
-        <w:r>
-          <w:rPr>
-            <w:rStyle w:val="Hyperlink"/>
-            <w:color w:val="000000"/>
-          </w:rPr>
-          <w:t>Chapter opening page</w:t>
-        </w:r>
-        <w:r>
-          <w:rPr>
-            <w:rStyle w:val="apple-converted-space"/>
-            <w:color w:val="000000"/>
-          </w:rPr>
-          <w:t> </w:t>
-        </w:r>
-        <w:r>
-          <w:rPr>
-            <w:rStyle w:val="Strong"/>
-            <w:color w:val="000000"/>
-          </w:rPr>
-          <w:t>(openright, openany)</w:t>
-        </w:r>
-      </w:hyperlink>
+      <w:proofErr w:type="gramEnd"/>
+      <w:r>
+        <w:fldChar w:fldCharType="begin"/>
+      </w:r>
+      <w:r>
+        <w:instrText xml:space="preserve"> HYPERLINK "http://texblog.org/tag/openany/" \l "openright" </w:instrText>
+      </w:r>
+      <w:r>
+        <w:fldChar w:fldCharType="separate"/>
+      </w:r>
+      <w:r>
+        <w:rPr>
+          <w:rStyle w:val="Hyperlink"/>
+          <w:color w:val="000000"/>
+        </w:rPr>
+        <w:t>Chapter opening page</w:t>
+      </w:r>
+      <w:r>
+        <w:rPr>
+          <w:rStyle w:val="apple-converted-space"/>
+          <w:color w:val="000000"/>
+        </w:rPr>
+        <w:t> </w:t>
+      </w:r>
+      <w:r>
+        <w:rPr>
+          <w:rStyle w:val="Strong"/>
+          <w:color w:val="000000"/>
+        </w:rPr>
+        <w:t>(</w:t>
+      </w:r>
+      <w:proofErr w:type="spellStart"/>
+      <w:r>
+        <w:rPr>
+          <w:rStyle w:val="Strong"/>
+          <w:color w:val="000000"/>
+        </w:rPr>
+        <w:t>openright</w:t>
+      </w:r>
+      <w:proofErr w:type="spellEnd"/>
+      <w:r>
+        <w:rPr>
+          <w:rStyle w:val="Strong"/>
+          <w:color w:val="000000"/>
+        </w:rPr>
+        <w:t xml:space="preserve">, </w:t>
+      </w:r>
+      <w:proofErr w:type="spellStart"/>
+      <w:r>
+        <w:rPr>
+          <w:rStyle w:val="Strong"/>
+          <w:color w:val="000000"/>
+        </w:rPr>
+        <w:t>openany</w:t>
+      </w:r>
+      <w:proofErr w:type="spellEnd"/>
+      <w:r>
+        <w:rPr>
+          <w:rStyle w:val="Strong"/>
+          <w:color w:val="000000"/>
+        </w:rPr>
+        <w:t>)</w:t>
+      </w:r>
+      <w:r>
+        <w:rPr>
+          <w:rStyle w:val="Strong"/>
+          <w:color w:val="000000"/>
+        </w:rPr>
+        <w:fldChar w:fldCharType="end"/>
+      </w:r>
     </w:p>
     <w:p>
       <w:r>
         <w:t xml:space="preserve">Reference:  </w:t>
       </w:r>
-      <w:hyperlink r:id="rId15" w:history="1">
+      <w:hyperlink r:id="rId6" w:history="1">
         <w:r>
           <w:rPr>
             <w:rStyle w:val="Hyperlink"/>
@@ -1438,7 +2138,47 @@
           <w:sz w:val="24"/>
           <w:szCs w:val="24"/>
         </w:rPr>
-        <w:t>\usepackage{graphicx}</w:t>
+        <w:t>\</w:t>
+      </w:r>
+      <w:proofErr w:type="spellStart"/>
+      <w:r>
+        <w:rPr>
+          <w:rStyle w:val="HTMLCode"/>
+          <w:rFonts w:eastAsiaTheme="majorEastAsia"/>
+          <w:sz w:val="24"/>
+          <w:szCs w:val="24"/>
+        </w:rPr>
+        <w:t>usepackage</w:t>
+      </w:r>
+      <w:proofErr w:type="spellEnd"/>
+      <w:r>
+        <w:rPr>
+          <w:rStyle w:val="HTMLCode"/>
+          <w:rFonts w:eastAsiaTheme="majorEastAsia"/>
+          <w:sz w:val="24"/>
+          <w:szCs w:val="24"/>
+        </w:rPr>
+        <w:t>{</w:t>
+      </w:r>
+      <w:proofErr w:type="spellStart"/>
+      <w:r>
+        <w:rPr>
+          <w:rStyle w:val="HTMLCode"/>
+          <w:rFonts w:eastAsiaTheme="majorEastAsia"/>
+          <w:sz w:val="24"/>
+          <w:szCs w:val="24"/>
+        </w:rPr>
+        <w:t>graphicx</w:t>
+      </w:r>
+      <w:proofErr w:type="spellEnd"/>
+      <w:r>
+        <w:rPr>
+          <w:rStyle w:val="HTMLCode"/>
+          <w:rFonts w:eastAsiaTheme="majorEastAsia"/>
+          <w:sz w:val="24"/>
+          <w:szCs w:val="24"/>
+        </w:rPr>
+        <w:t>}</w:t>
       </w:r>
     </w:p>
     <w:p>
@@ -1446,7 +2186,15 @@
         <w:t>A</w:t>
       </w:r>
       <w:r>
-        <w:t>llows insertion of JPG, PNG, PDF, EPS into document.</w:t>
+        <w:t xml:space="preserve">llows insertion of JPG, PNG, PDF, </w:t>
+      </w:r>
+      <w:proofErr w:type="gramStart"/>
+      <w:r>
+        <w:t>EPS</w:t>
+      </w:r>
+      <w:proofErr w:type="gramEnd"/>
+      <w:r>
+        <w:t xml:space="preserve"> into document.</w:t>
       </w:r>
     </w:p>
     <w:p>
@@ -1475,19 +2223,65 @@
           <w:sz w:val="24"/>
           <w:szCs w:val="24"/>
         </w:rPr>
-        <w:t>\usepackage{epstopdf}</w:t>
-      </w:r>
-    </w:p>
-    <w:p>
+        <w:t>\</w:t>
+      </w:r>
+      <w:proofErr w:type="spellStart"/>
+      <w:r>
+        <w:rPr>
+          <w:rFonts w:ascii="Courier New" w:eastAsiaTheme="majorEastAsia" w:hAnsi="Courier New" w:cs="Courier New"/>
+          <w:sz w:val="24"/>
+          <w:szCs w:val="24"/>
+        </w:rPr>
+        <w:t>usepackage</w:t>
+      </w:r>
+      <w:proofErr w:type="spellEnd"/>
+      <w:r>
+        <w:rPr>
+          <w:rFonts w:ascii="Courier New" w:eastAsiaTheme="majorEastAsia" w:hAnsi="Courier New" w:cs="Courier New"/>
+          <w:sz w:val="24"/>
+          <w:szCs w:val="24"/>
+        </w:rPr>
+        <w:t>{</w:t>
+      </w:r>
+      <w:proofErr w:type="spellStart"/>
+      <w:r>
+        <w:rPr>
+          <w:rFonts w:ascii="Courier New" w:eastAsiaTheme="majorEastAsia" w:hAnsi="Courier New" w:cs="Courier New"/>
+          <w:sz w:val="24"/>
+          <w:szCs w:val="24"/>
+        </w:rPr>
+        <w:t>epstopdf</w:t>
+      </w:r>
+      <w:proofErr w:type="spellEnd"/>
+      <w:r>
+        <w:rPr>
+          <w:rFonts w:ascii="Courier New" w:eastAsiaTheme="majorEastAsia" w:hAnsi="Courier New" w:cs="Courier New"/>
+          <w:sz w:val="24"/>
+          <w:szCs w:val="24"/>
+        </w:rPr>
+        <w:t>}</w:t>
+      </w:r>
+    </w:p>
+    <w:p>
+      <w:proofErr w:type="gramStart"/>
       <w:r>
         <w:t>Required for EPS support</w:t>
       </w:r>
       <w:r>
-        <w:t xml:space="preserve"> (with use of pdflatex command)</w:t>
+        <w:t xml:space="preserve"> (with use of </w:t>
+      </w:r>
+      <w:proofErr w:type="spellStart"/>
+      <w:r>
+        <w:t>pdflatex</w:t>
+      </w:r>
+      <w:proofErr w:type="spellEnd"/>
+      <w:r>
+        <w:t xml:space="preserve"> command)</w:t>
       </w:r>
       <w:r>
         <w:t>.</w:t>
       </w:r>
+      <w:proofErr w:type="gramEnd"/>
     </w:p>
     <w:p>
       <w:pPr>
@@ -1515,44 +2309,217 @@
           <w:sz w:val="24"/>
           <w:szCs w:val="24"/>
         </w:rPr>
-        <w:t>\usepackage{</w:t>
-      </w:r>
+        <w:t>\</w:t>
+      </w:r>
+      <w:proofErr w:type="spellStart"/>
+      <w:proofErr w:type="gramStart"/>
+      <w:r>
+        <w:rPr>
+          <w:rFonts w:ascii="Courier New" w:eastAsiaTheme="majorEastAsia" w:hAnsi="Courier New" w:cs="Courier New"/>
+          <w:sz w:val="24"/>
+          <w:szCs w:val="24"/>
+        </w:rPr>
+        <w:t>usepackage</w:t>
+      </w:r>
+      <w:proofErr w:type="spellEnd"/>
+      <w:r>
+        <w:rPr>
+          <w:rFonts w:ascii="Courier New" w:eastAsiaTheme="majorEastAsia" w:hAnsi="Courier New" w:cs="Courier New"/>
+          <w:sz w:val="24"/>
+          <w:szCs w:val="24"/>
+        </w:rPr>
+        <w:t>{</w:t>
+      </w:r>
+      <w:proofErr w:type="gramEnd"/>
       <w:r>
         <w:rPr>
           <w:color w:val="800000"/>
         </w:rPr>
         <w:t xml:space="preserve"> </w:t>
       </w:r>
+      <w:proofErr w:type="spellStart"/>
       <w:r>
         <w:rPr>
           <w:rFonts w:ascii="Courier New" w:eastAsiaTheme="majorEastAsia" w:hAnsi="Courier New" w:cs="Courier New"/>
           <w:sz w:val="24"/>
           <w:szCs w:val="24"/>
         </w:rPr>
-        <w:t xml:space="preserve">grffile </w:t>
-      </w:r>
+        <w:t>grffile</w:t>
+      </w:r>
+      <w:proofErr w:type="spellEnd"/>
       <w:r>
         <w:rPr>
           <w:rFonts w:ascii="Courier New" w:eastAsiaTheme="majorEastAsia" w:hAnsi="Courier New" w:cs="Courier New"/>
           <w:sz w:val="24"/>
           <w:szCs w:val="24"/>
         </w:rPr>
+        <w:t xml:space="preserve"> }</w:t>
+      </w:r>
+    </w:p>
+    <w:p>
+      <w:r>
+        <w:t>Required for complex filenames (see bug section).</w:t>
+      </w:r>
+    </w:p>
+    <w:p>
+      <w:r>
+        <w:br w:type="page"/>
+      </w:r>
+    </w:p>
+    <w:p>
+      <w:r>
+        <w:lastRenderedPageBreak/>
+        <w:pict>
+          <v:rect id="_x0000_i1030" style="width:0;height:1.5pt" o:hralign="center" o:hrstd="t" o:hr="t" fillcolor="#a0a0a0" stroked="f"/>
+        </w:pict>
+      </w:r>
+    </w:p>
+    <w:p>
+      <w:pPr>
+        <w:rPr>
+          <w:rFonts w:ascii="Courier New" w:eastAsiaTheme="majorEastAsia" w:hAnsi="Courier New" w:cs="Courier New"/>
+          <w:sz w:val="24"/>
+          <w:szCs w:val="24"/>
+        </w:rPr>
+      </w:pPr>
+      <w:r>
+        <w:rPr>
+          <w:rFonts w:ascii="Courier New" w:eastAsiaTheme="majorEastAsia" w:hAnsi="Courier New" w:cs="Courier New"/>
+          <w:sz w:val="24"/>
+          <w:szCs w:val="24"/>
+        </w:rPr>
+        <w:t>\</w:t>
+      </w:r>
+      <w:proofErr w:type="spellStart"/>
+      <w:r>
+        <w:rPr>
+          <w:rFonts w:ascii="Courier New" w:eastAsiaTheme="majorEastAsia" w:hAnsi="Courier New" w:cs="Courier New"/>
+          <w:sz w:val="24"/>
+          <w:szCs w:val="24"/>
+        </w:rPr>
+        <w:t>usepackage</w:t>
+      </w:r>
+      <w:proofErr w:type="spellEnd"/>
+      <w:r>
+        <w:rPr>
+          <w:rFonts w:ascii="Courier New" w:eastAsiaTheme="majorEastAsia" w:hAnsi="Courier New" w:cs="Courier New"/>
+          <w:sz w:val="24"/>
+          <w:szCs w:val="24"/>
+        </w:rPr>
+        <w:t>[</w:t>
+      </w:r>
+      <w:proofErr w:type="spellStart"/>
+      <w:r>
+        <w:rPr>
+          <w:rFonts w:ascii="Courier New" w:eastAsiaTheme="majorEastAsia" w:hAnsi="Courier New" w:cs="Courier New"/>
+          <w:sz w:val="24"/>
+          <w:szCs w:val="24"/>
+        </w:rPr>
+        <w:t>linktoc</w:t>
+      </w:r>
+      <w:proofErr w:type="spellEnd"/>
+      <w:r>
+        <w:rPr>
+          <w:rFonts w:ascii="Courier New" w:eastAsiaTheme="majorEastAsia" w:hAnsi="Courier New" w:cs="Courier New"/>
+          <w:sz w:val="24"/>
+          <w:szCs w:val="24"/>
+        </w:rPr>
+        <w:t>=all]{</w:t>
+      </w:r>
+      <w:proofErr w:type="spellStart"/>
+      <w:r>
+        <w:rPr>
+          <w:rFonts w:ascii="Courier New" w:eastAsiaTheme="majorEastAsia" w:hAnsi="Courier New" w:cs="Courier New"/>
+          <w:sz w:val="24"/>
+          <w:szCs w:val="24"/>
+        </w:rPr>
+        <w:t>hyperref</w:t>
+      </w:r>
+      <w:proofErr w:type="spellEnd"/>
+      <w:r>
+        <w:rPr>
+          <w:rFonts w:ascii="Courier New" w:eastAsiaTheme="majorEastAsia" w:hAnsi="Courier New" w:cs="Courier New"/>
+          <w:sz w:val="24"/>
+          <w:szCs w:val="24"/>
+        </w:rPr>
         <w:t>}</w:t>
       </w:r>
     </w:p>
     <w:p>
-      <w:r>
-        <w:t>Required for complex filenames (see bug section).</w:t>
-      </w:r>
-    </w:p>
-    <w:p>
-      <w:r>
-        <w:br w:type="page"/>
-      </w:r>
-    </w:p>
-    <w:p>
-      <w:r>
-        <w:lastRenderedPageBreak/>
+      <w:proofErr w:type="gramStart"/>
+      <w:r>
+        <w:t xml:space="preserve">Enables the </w:t>
+      </w:r>
+      <w:proofErr w:type="spellStart"/>
+      <w:r>
+        <w:t>toc</w:t>
+      </w:r>
+      <w:proofErr w:type="spellEnd"/>
+      <w:r>
+        <w:t xml:space="preserve"> to hyperlink to the correct parts.</w:t>
+      </w:r>
+      <w:proofErr w:type="gramEnd"/>
+      <w:r>
+        <w:t xml:space="preserve">  It can be [=none, section, page, all].</w:t>
+      </w:r>
+    </w:p>
+    <w:p>
+      <w:r>
+        <w:pict>
+          <v:rect id="_x0000_i1031" style="width:0;height:1.5pt" o:hralign="center" o:hrstd="t" o:hr="t" fillcolor="#a0a0a0" stroked="f"/>
+        </w:pict>
+      </w:r>
+    </w:p>
+    <w:p>
+      <w:pPr>
+        <w:rPr>
+          <w:rFonts w:ascii="Courier New" w:eastAsiaTheme="majorEastAsia" w:hAnsi="Courier New" w:cs="Courier New"/>
+          <w:sz w:val="24"/>
+          <w:szCs w:val="24"/>
+        </w:rPr>
+      </w:pPr>
+      <w:r>
+        <w:rPr>
+          <w:rFonts w:ascii="Courier New" w:eastAsiaTheme="majorEastAsia" w:hAnsi="Courier New" w:cs="Courier New"/>
+          <w:sz w:val="24"/>
+          <w:szCs w:val="24"/>
+        </w:rPr>
+        <w:t>\</w:t>
+      </w:r>
+      <w:proofErr w:type="spellStart"/>
+      <w:r>
+        <w:rPr>
+          <w:rFonts w:ascii="Courier New" w:eastAsiaTheme="majorEastAsia" w:hAnsi="Courier New" w:cs="Courier New"/>
+          <w:sz w:val="24"/>
+          <w:szCs w:val="24"/>
+        </w:rPr>
+        <w:t>hypersetup</w:t>
+      </w:r>
+      <w:proofErr w:type="spellEnd"/>
+      <w:r>
+        <w:rPr>
+          <w:rFonts w:ascii="Courier New" w:eastAsiaTheme="majorEastAsia" w:hAnsi="Courier New" w:cs="Courier New"/>
+          <w:sz w:val="24"/>
+          <w:szCs w:val="24"/>
+        </w:rPr>
+        <w:t>{</w:t>
+      </w:r>
+      <w:r>
+        <w:rPr>
+          <w:rFonts w:ascii="Courier New" w:eastAsiaTheme="majorEastAsia" w:hAnsi="Courier New" w:cs="Courier New"/>
+          <w:sz w:val="24"/>
+          <w:szCs w:val="24"/>
+        </w:rPr>
+        <w:t>…}</w:t>
+      </w:r>
+    </w:p>
+    <w:p>
+      <w:r>
+        <w:t>Among several unlisted other options, the example ones enable color links, then allow you to specify the separate colors.</w:t>
+      </w:r>
+    </w:p>
+    <w:p>
+      <w:r>
         <w:pict>
           <v:rect id="_x0000_i1032" style="width:0;height:1.5pt" o:hralign="center" o:hrstd="t" o:hr="t" fillcolor="#a0a0a0" stroked="f"/>
         </w:pict>
@@ -1572,15 +2539,134 @@
           <w:sz w:val="24"/>
           <w:szCs w:val="24"/>
         </w:rPr>
-        <w:t>\usepackage[linktoc=all]{hyperref}</w:t>
-      </w:r>
-    </w:p>
-    <w:p>
-      <w:r>
-        <w:t>Enables the toc to hyperlink to the correct parts.  It can be [=none, section, page, all].</w:t>
-      </w:r>
-    </w:p>
-    <w:p>
+        <w:t>\</w:t>
+      </w:r>
+      <w:proofErr w:type="gramStart"/>
+      <w:r>
+        <w:rPr>
+          <w:rFonts w:ascii="Courier New" w:eastAsiaTheme="majorEastAsia" w:hAnsi="Courier New" w:cs="Courier New"/>
+          <w:sz w:val="24"/>
+          <w:szCs w:val="24"/>
+        </w:rPr>
+        <w:t>begin</w:t>
+      </w:r>
+      <w:r>
+        <w:rPr>
+          <w:rFonts w:ascii="Courier New" w:eastAsiaTheme="majorEastAsia" w:hAnsi="Courier New" w:cs="Courier New"/>
+          <w:sz w:val="24"/>
+          <w:szCs w:val="24"/>
+        </w:rPr>
+        <w:t>{</w:t>
+      </w:r>
+      <w:proofErr w:type="gramEnd"/>
+      <w:r>
+        <w:rPr>
+          <w:color w:val="800000"/>
+        </w:rPr>
+        <w:t xml:space="preserve"> </w:t>
+      </w:r>
+      <w:r>
+        <w:rPr>
+          <w:rFonts w:ascii="Courier New" w:eastAsiaTheme="majorEastAsia" w:hAnsi="Courier New" w:cs="Courier New"/>
+          <w:sz w:val="24"/>
+          <w:szCs w:val="24"/>
+        </w:rPr>
+        <w:t>document</w:t>
+      </w:r>
+      <w:r>
+        <w:rPr>
+          <w:rFonts w:ascii="Courier New" w:eastAsiaTheme="majorEastAsia" w:hAnsi="Courier New" w:cs="Courier New"/>
+          <w:sz w:val="24"/>
+          <w:szCs w:val="24"/>
+        </w:rPr>
+        <w:t>}</w:t>
+      </w:r>
+    </w:p>
+    <w:p>
+      <w:pPr>
+        <w:rPr>
+          <w:rFonts w:ascii="Courier New" w:eastAsiaTheme="majorEastAsia" w:hAnsi="Courier New" w:cs="Courier New"/>
+          <w:sz w:val="24"/>
+          <w:szCs w:val="24"/>
+        </w:rPr>
+      </w:pPr>
+      <w:r>
+        <w:rPr>
+          <w:rFonts w:ascii="Courier New" w:eastAsiaTheme="majorEastAsia" w:hAnsi="Courier New" w:cs="Courier New"/>
+          <w:sz w:val="24"/>
+          <w:szCs w:val="24"/>
+        </w:rPr>
+        <w:t>…</w:t>
+      </w:r>
+    </w:p>
+    <w:p>
+      <w:pPr>
+        <w:rPr>
+          <w:rFonts w:ascii="Courier New" w:eastAsiaTheme="majorEastAsia" w:hAnsi="Courier New" w:cs="Courier New"/>
+          <w:sz w:val="24"/>
+          <w:szCs w:val="24"/>
+        </w:rPr>
+      </w:pPr>
+      <w:r>
+        <w:rPr>
+          <w:rFonts w:ascii="Courier New" w:eastAsiaTheme="majorEastAsia" w:hAnsi="Courier New" w:cs="Courier New"/>
+          <w:sz w:val="24"/>
+          <w:szCs w:val="24"/>
+        </w:rPr>
+        <w:t>\</w:t>
+      </w:r>
+      <w:proofErr w:type="gramStart"/>
+      <w:r>
+        <w:rPr>
+          <w:rFonts w:ascii="Courier New" w:eastAsiaTheme="majorEastAsia" w:hAnsi="Courier New" w:cs="Courier New"/>
+          <w:sz w:val="24"/>
+          <w:szCs w:val="24"/>
+        </w:rPr>
+        <w:t>end</w:t>
+      </w:r>
+      <w:r>
+        <w:rPr>
+          <w:rFonts w:ascii="Courier New" w:eastAsiaTheme="majorEastAsia" w:hAnsi="Courier New" w:cs="Courier New"/>
+          <w:sz w:val="24"/>
+          <w:szCs w:val="24"/>
+        </w:rPr>
+        <w:t>{</w:t>
+      </w:r>
+      <w:proofErr w:type="gramEnd"/>
+      <w:r>
+        <w:rPr>
+          <w:color w:val="800000"/>
+        </w:rPr>
+        <w:t xml:space="preserve"> </w:t>
+      </w:r>
+      <w:r>
+        <w:rPr>
+          <w:rFonts w:ascii="Courier New" w:eastAsiaTheme="majorEastAsia" w:hAnsi="Courier New" w:cs="Courier New"/>
+          <w:sz w:val="24"/>
+          <w:szCs w:val="24"/>
+        </w:rPr>
+        <w:t>document</w:t>
+      </w:r>
+      <w:r>
+        <w:rPr>
+          <w:rFonts w:ascii="Courier New" w:eastAsiaTheme="majorEastAsia" w:hAnsi="Courier New" w:cs="Courier New"/>
+          <w:sz w:val="24"/>
+          <w:szCs w:val="24"/>
+        </w:rPr>
+        <w:t>}</w:t>
+      </w:r>
+    </w:p>
+    <w:p>
+      <w:r>
+        <w:t>These two are required lines, where your entire document will go between it.</w:t>
+      </w:r>
+    </w:p>
+    <w:p>
+      <w:pPr>
+        <w:rPr>
+          <w:lang w:val="en"/>
+        </w:rPr>
+      </w:pPr>
       <w:r>
         <w:pict>
           <v:rect id="_x0000_i1033" style="width:0;height:1.5pt" o:hralign="center" o:hrstd="t" o:hr="t" fillcolor="#a0a0a0" stroked="f"/>
@@ -1601,201 +2687,27 @@
           <w:sz w:val="24"/>
           <w:szCs w:val="24"/>
         </w:rPr>
-        <w:t>\hypersetup{</w:t>
-      </w:r>
+        <w:t>\</w:t>
+      </w:r>
+      <w:proofErr w:type="spellStart"/>
       <w:r>
         <w:rPr>
           <w:rFonts w:ascii="Courier New" w:eastAsiaTheme="majorEastAsia" w:hAnsi="Courier New" w:cs="Courier New"/>
           <w:sz w:val="24"/>
           <w:szCs w:val="24"/>
         </w:rPr>
-        <w:t>…}</w:t>
-      </w:r>
-    </w:p>
-    <w:p>
-      <w:r>
-        <w:t>Among several unlisted other options, the example ones enable color links, then allow you to specify the separate colors.</w:t>
-      </w:r>
-    </w:p>
-    <w:p>
-      <w:r>
-        <w:pict>
-          <v:rect id="_x0000_i1034" style="width:0;height:1.5pt" o:hralign="center" o:hrstd="t" o:hr="t" fillcolor="#a0a0a0" stroked="f"/>
-        </w:pict>
-      </w:r>
-    </w:p>
-    <w:p>
-      <w:pPr>
-        <w:rPr>
-          <w:rFonts w:ascii="Courier New" w:eastAsiaTheme="majorEastAsia" w:hAnsi="Courier New" w:cs="Courier New"/>
-          <w:sz w:val="24"/>
-          <w:szCs w:val="24"/>
-        </w:rPr>
-      </w:pPr>
-      <w:r>
-        <w:rPr>
-          <w:rFonts w:ascii="Courier New" w:eastAsiaTheme="majorEastAsia" w:hAnsi="Courier New" w:cs="Courier New"/>
-          <w:sz w:val="24"/>
-          <w:szCs w:val="24"/>
-        </w:rPr>
-        <w:t>\</w:t>
-      </w:r>
-      <w:r>
-        <w:rPr>
-          <w:rFonts w:ascii="Courier New" w:eastAsiaTheme="majorEastAsia" w:hAnsi="Courier New" w:cs="Courier New"/>
-          <w:sz w:val="24"/>
-          <w:szCs w:val="24"/>
-        </w:rPr>
-        <w:t>begin</w:t>
-      </w:r>
-      <w:r>
-        <w:rPr>
-          <w:rFonts w:ascii="Courier New" w:eastAsiaTheme="majorEastAsia" w:hAnsi="Courier New" w:cs="Courier New"/>
-          <w:sz w:val="24"/>
-          <w:szCs w:val="24"/>
-        </w:rPr>
-        <w:t>{</w:t>
-      </w:r>
-      <w:r>
-        <w:rPr>
-          <w:color w:val="800000"/>
-        </w:rPr>
+        <w:t>tableofcontents</w:t>
+      </w:r>
+      <w:proofErr w:type="spellEnd"/>
+    </w:p>
+    <w:p>
+      <w:proofErr w:type="gramStart"/>
+      <w:r>
+        <w:t>Inserts a table of contents section into the document.</w:t>
+      </w:r>
+      <w:proofErr w:type="gramEnd"/>
+      <w:r>
         <w:t xml:space="preserve"> </w:t>
-      </w:r>
-      <w:r>
-        <w:rPr>
-          <w:rFonts w:ascii="Courier New" w:eastAsiaTheme="majorEastAsia" w:hAnsi="Courier New" w:cs="Courier New"/>
-          <w:sz w:val="24"/>
-          <w:szCs w:val="24"/>
-        </w:rPr>
-        <w:t>document</w:t>
-      </w:r>
-      <w:r>
-        <w:rPr>
-          <w:rFonts w:ascii="Courier New" w:eastAsiaTheme="majorEastAsia" w:hAnsi="Courier New" w:cs="Courier New"/>
-          <w:sz w:val="24"/>
-          <w:szCs w:val="24"/>
-        </w:rPr>
-        <w:t>}</w:t>
-      </w:r>
-    </w:p>
-    <w:p>
-      <w:pPr>
-        <w:rPr>
-          <w:rFonts w:ascii="Courier New" w:eastAsiaTheme="majorEastAsia" w:hAnsi="Courier New" w:cs="Courier New"/>
-          <w:sz w:val="24"/>
-          <w:szCs w:val="24"/>
-        </w:rPr>
-      </w:pPr>
-      <w:r>
-        <w:rPr>
-          <w:rFonts w:ascii="Courier New" w:eastAsiaTheme="majorEastAsia" w:hAnsi="Courier New" w:cs="Courier New"/>
-          <w:sz w:val="24"/>
-          <w:szCs w:val="24"/>
-        </w:rPr>
-        <w:t>…</w:t>
-      </w:r>
-    </w:p>
-    <w:p>
-      <w:pPr>
-        <w:rPr>
-          <w:rFonts w:ascii="Courier New" w:eastAsiaTheme="majorEastAsia" w:hAnsi="Courier New" w:cs="Courier New"/>
-          <w:sz w:val="24"/>
-          <w:szCs w:val="24"/>
-        </w:rPr>
-      </w:pPr>
-      <w:r>
-        <w:rPr>
-          <w:rFonts w:ascii="Courier New" w:eastAsiaTheme="majorEastAsia" w:hAnsi="Courier New" w:cs="Courier New"/>
-          <w:sz w:val="24"/>
-          <w:szCs w:val="24"/>
-        </w:rPr>
-        <w:t>\</w:t>
-      </w:r>
-      <w:r>
-        <w:rPr>
-          <w:rFonts w:ascii="Courier New" w:eastAsiaTheme="majorEastAsia" w:hAnsi="Courier New" w:cs="Courier New"/>
-          <w:sz w:val="24"/>
-          <w:szCs w:val="24"/>
-        </w:rPr>
-        <w:t>end</w:t>
-      </w:r>
-      <w:r>
-        <w:rPr>
-          <w:rFonts w:ascii="Courier New" w:eastAsiaTheme="majorEastAsia" w:hAnsi="Courier New" w:cs="Courier New"/>
-          <w:sz w:val="24"/>
-          <w:szCs w:val="24"/>
-        </w:rPr>
-        <w:t>{</w:t>
-      </w:r>
-      <w:r>
-        <w:rPr>
-          <w:color w:val="800000"/>
-        </w:rPr>
-        <w:t xml:space="preserve"> </w:t>
-      </w:r>
-      <w:r>
-        <w:rPr>
-          <w:rFonts w:ascii="Courier New" w:eastAsiaTheme="majorEastAsia" w:hAnsi="Courier New" w:cs="Courier New"/>
-          <w:sz w:val="24"/>
-          <w:szCs w:val="24"/>
-        </w:rPr>
-        <w:t>document</w:t>
-      </w:r>
-      <w:r>
-        <w:rPr>
-          <w:rFonts w:ascii="Courier New" w:eastAsiaTheme="majorEastAsia" w:hAnsi="Courier New" w:cs="Courier New"/>
-          <w:sz w:val="24"/>
-          <w:szCs w:val="24"/>
-        </w:rPr>
-        <w:t>}</w:t>
-      </w:r>
-    </w:p>
-    <w:p>
-      <w:r>
-        <w:t>These two are required lines, where your entire document will go between it.</w:t>
-      </w:r>
-    </w:p>
-    <w:p>
-      <w:pPr>
-        <w:rPr>
-          <w:lang w:val="en"/>
-        </w:rPr>
-      </w:pPr>
-      <w:r>
-        <w:pict>
-          <v:rect id="_x0000_i1030" style="width:0;height:1.5pt" o:hralign="center" o:hrstd="t" o:hr="t" fillcolor="#a0a0a0" stroked="f"/>
-        </w:pict>
-      </w:r>
-    </w:p>
-    <w:p>
-      <w:pPr>
-        <w:rPr>
-          <w:rFonts w:ascii="Courier New" w:eastAsiaTheme="majorEastAsia" w:hAnsi="Courier New" w:cs="Courier New"/>
-          <w:sz w:val="24"/>
-          <w:szCs w:val="24"/>
-        </w:rPr>
-      </w:pPr>
-      <w:r>
-        <w:rPr>
-          <w:rFonts w:ascii="Courier New" w:eastAsiaTheme="majorEastAsia" w:hAnsi="Courier New" w:cs="Courier New"/>
-          <w:sz w:val="24"/>
-          <w:szCs w:val="24"/>
-        </w:rPr>
-        <w:t>\</w:t>
-      </w:r>
-      <w:r>
-        <w:rPr>
-          <w:rFonts w:ascii="Courier New" w:eastAsiaTheme="majorEastAsia" w:hAnsi="Courier New" w:cs="Courier New"/>
-          <w:sz w:val="24"/>
-          <w:szCs w:val="24"/>
-        </w:rPr>
-        <w:t>tableofcontents</w:t>
-      </w:r>
-    </w:p>
-    <w:p>
-      <w:r>
-        <w:t xml:space="preserve">Inserts a table of contents section into the document. </w:t>
       </w:r>
     </w:p>
     <w:p>
@@ -1812,7 +2724,55 @@
           <w:b/>
           <w:bCs/>
         </w:rPr>
-        <w:t>Table of Contents (toc), List of Figures (lof), List of Tables (lot)</w:t>
+        <w:t>Table of Contents (</w:t>
+      </w:r>
+      <w:proofErr w:type="spellStart"/>
+      <w:r>
+        <w:rPr>
+          <w:b/>
+          <w:bCs/>
+        </w:rPr>
+        <w:t>toc</w:t>
+      </w:r>
+      <w:proofErr w:type="spellEnd"/>
+      <w:r>
+        <w:rPr>
+          <w:b/>
+          <w:bCs/>
+        </w:rPr>
+        <w:t>), List of Figures (</w:t>
+      </w:r>
+      <w:proofErr w:type="spellStart"/>
+      <w:r>
+        <w:rPr>
+          <w:b/>
+          <w:bCs/>
+        </w:rPr>
+        <w:t>lof</w:t>
+      </w:r>
+      <w:proofErr w:type="spellEnd"/>
+      <w:r>
+        <w:rPr>
+          <w:b/>
+          <w:bCs/>
+        </w:rPr>
+        <w:t xml:space="preserve">), </w:t>
+      </w:r>
+      <w:proofErr w:type="gramStart"/>
+      <w:r>
+        <w:rPr>
+          <w:b/>
+          <w:bCs/>
+        </w:rPr>
+        <w:t>List</w:t>
+      </w:r>
+      <w:proofErr w:type="gramEnd"/>
+      <w:r>
+        <w:rPr>
+          <w:b/>
+          <w:bCs/>
+        </w:rPr>
+        <w:t xml:space="preserve"> of Tables (lot)</w:t>
       </w:r>
       <w:r>
         <w:rPr>
@@ -1882,13 +2842,29 @@
         <w:t>Table of Contents</w:t>
       </w:r>
       <w:r>
-        <w:t xml:space="preserve"> (toc)</w:t>
+        <w:t xml:space="preserve"> (</w:t>
+      </w:r>
+      <w:proofErr w:type="spellStart"/>
+      <w:r>
+        <w:t>toc</w:t>
+      </w:r>
+      <w:proofErr w:type="spellEnd"/>
+      <w:r>
+        <w:t>)</w:t>
       </w:r>
       <w:r>
         <w:t>, List of Figures</w:t>
       </w:r>
       <w:r>
-        <w:t xml:space="preserve"> (lof)</w:t>
+        <w:t xml:space="preserve"> (</w:t>
+      </w:r>
+      <w:proofErr w:type="spellStart"/>
+      <w:r>
+        <w:t>lof</w:t>
+      </w:r>
+      <w:proofErr w:type="spellEnd"/>
+      <w:r>
+        <w:t>)</w:t>
       </w:r>
       <w:r>
         <w:t>, List of Tables</w:t>
@@ -1913,8 +2889,16 @@
         <w:rPr>
           <w:color w:val="800000"/>
         </w:rPr>
-        <w:t>\documentclass</w:t>
-      </w:r>
+        <w:t>\</w:t>
+      </w:r>
+      <w:proofErr w:type="spellStart"/>
+      <w:r>
+        <w:rPr>
+          <w:color w:val="800000"/>
+        </w:rPr>
+        <w:t>documentclass</w:t>
+      </w:r>
+      <w:proofErr w:type="spellEnd"/>
       <w:r>
         <w:rPr>
           <w:color w:val="000000"/>
@@ -1969,8 +2953,16 @@
         <w:rPr>
           <w:color w:val="800000"/>
         </w:rPr>
-        <w:t>\tableofcontents</w:t>
-      </w:r>
+        <w:t>\</w:t>
+      </w:r>
+      <w:proofErr w:type="spellStart"/>
+      <w:r>
+        <w:rPr>
+          <w:color w:val="800000"/>
+        </w:rPr>
+        <w:t>tableofcontents</w:t>
+      </w:r>
+      <w:proofErr w:type="spellEnd"/>
     </w:p>
     <w:p>
       <w:pPr>
@@ -1980,8 +2972,16 @@
         <w:rPr>
           <w:color w:val="800000"/>
         </w:rPr>
-        <w:t>\listoffigures</w:t>
-      </w:r>
+        <w:t>\</w:t>
+      </w:r>
+      <w:proofErr w:type="spellStart"/>
+      <w:r>
+        <w:rPr>
+          <w:color w:val="800000"/>
+        </w:rPr>
+        <w:t>listoffigures</w:t>
+      </w:r>
+      <w:proofErr w:type="spellEnd"/>
     </w:p>
     <w:p>
       <w:pPr>
@@ -1991,8 +2991,16 @@
         <w:rPr>
           <w:color w:val="800000"/>
         </w:rPr>
-        <w:t>\listoftables</w:t>
-      </w:r>
+        <w:t>\</w:t>
+      </w:r>
+      <w:proofErr w:type="spellStart"/>
+      <w:r>
+        <w:rPr>
+          <w:color w:val="800000"/>
+        </w:rPr>
+        <w:t>listoftables</w:t>
+      </w:r>
+      <w:proofErr w:type="spellEnd"/>
     </w:p>
     <w:p>
       <w:pPr>
@@ -2048,7 +3056,21 @@
         <w:rPr>
           <w:color w:val="000000"/>
         </w:rPr>
-        <w:t>{figure}[ht]</w:t>
+        <w:t>{figure}[</w:t>
+      </w:r>
+      <w:proofErr w:type="spellStart"/>
+      <w:r>
+        <w:rPr>
+          <w:color w:val="000000"/>
+        </w:rPr>
+        <w:t>ht</w:t>
+      </w:r>
+      <w:proofErr w:type="spellEnd"/>
+      <w:r>
+        <w:rPr>
+          <w:color w:val="000000"/>
+        </w:rPr>
+        <w:t>]</w:t>
       </w:r>
     </w:p>
     <w:p>
@@ -2168,7 +3190,21 @@
         <w:rPr>
           <w:color w:val="000000"/>
         </w:rPr>
-        <w:t>{figure}[ht]</w:t>
+        <w:t>{figure}[</w:t>
+      </w:r>
+      <w:proofErr w:type="spellStart"/>
+      <w:r>
+        <w:rPr>
+          <w:color w:val="000000"/>
+        </w:rPr>
+        <w:t>ht</w:t>
+      </w:r>
+      <w:proofErr w:type="spellEnd"/>
+      <w:r>
+        <w:rPr>
+          <w:color w:val="000000"/>
+        </w:rPr>
+        <w:t>]</w:t>
       </w:r>
     </w:p>
     <w:p>
@@ -2288,7 +3324,21 @@
         <w:rPr>
           <w:color w:val="000000"/>
         </w:rPr>
-        <w:t>{table}[ht]</w:t>
+        <w:t>{table}[</w:t>
+      </w:r>
+      <w:proofErr w:type="spellStart"/>
+      <w:r>
+        <w:rPr>
+          <w:color w:val="000000"/>
+        </w:rPr>
+        <w:t>ht</w:t>
+      </w:r>
+      <w:proofErr w:type="spellEnd"/>
+      <w:r>
+        <w:rPr>
+          <w:color w:val="000000"/>
+        </w:rPr>
+        <w:t>]</w:t>
       </w:r>
     </w:p>
     <w:p>
@@ -2346,7 +3396,23 @@
           <w:color w:val="000000"/>
           <w:u w:val="single"/>
         </w:rPr>
-        <w:t>|c|c|</w:t>
+        <w:t>|</w:t>
+      </w:r>
+      <w:proofErr w:type="spellStart"/>
+      <w:r>
+        <w:rPr>
+          <w:color w:val="000000"/>
+          <w:u w:val="single"/>
+        </w:rPr>
+        <w:t>c|c</w:t>
+      </w:r>
+      <w:proofErr w:type="spellEnd"/>
+      <w:r>
+        <w:rPr>
+          <w:color w:val="000000"/>
+          <w:u w:val="single"/>
+        </w:rPr>
+        <w:t>|</w:t>
       </w:r>
       <w:r>
         <w:rPr>
@@ -2555,7 +3621,15 @@
         <w:spacing w:after="0" w:line="480" w:lineRule="auto"/>
       </w:pPr>
       <w:r>
-        <w:t xml:space="preserve">The ‘section’ keywords can be replaced with chapter or subsection, depending on what you need. Each has a different level of indentation and numbering. The required argument will be what shows up in the toc. </w:t>
+        <w:t xml:space="preserve">The ‘section’ keywords can be replaced with chapter or subsection, depending on what you need. Each has a different level of indentation and numbering. The required argument will be what shows up in the </w:t>
+      </w:r>
+      <w:proofErr w:type="spellStart"/>
+      <w:r>
+        <w:t>toc</w:t>
+      </w:r>
+      <w:proofErr w:type="spellEnd"/>
+      <w:r>
+        <w:t xml:space="preserve">. </w:t>
       </w:r>
     </w:p>
     <w:p>
@@ -2588,7 +3662,7 @@
       <w:r>
         <w:lastRenderedPageBreak/>
         <w:pict>
-          <v:rect id="_x0000_i1031" style="width:0;height:1.5pt" o:hralign="center" o:hrstd="t" o:hr="t" fillcolor="#a0a0a0" stroked="f"/>
+          <v:rect id="_x0000_i1034" style="width:0;height:1.5pt" o:hralign="center" o:hrstd="t" o:hr="t" fillcolor="#a0a0a0" stroked="f"/>
         </w:pict>
       </w:r>
     </w:p>
@@ -2627,85 +3701,43 @@
         <w:rPr>
           <w:color w:val="000000"/>
         </w:rPr>
-        <w:t>{figure}</w:t>
-      </w:r>
-      <w:r>
-        <w:rPr>
-          <w:color w:val="000000"/>
-        </w:rPr>
-        <w:t xml:space="preserve"> … </w:t>
+        <w:t xml:space="preserve">{figure} … </w:t>
       </w:r>
       <w:r>
         <w:rPr>
           <w:color w:val="0000CC"/>
         </w:rPr>
-        <w:t>\</w:t>
+        <w:t>\end</w:t>
+      </w:r>
+      <w:r>
+        <w:rPr>
+          <w:color w:val="000000"/>
+        </w:rPr>
+        <w:t xml:space="preserve">{figure}, and </w:t>
       </w:r>
       <w:r>
         <w:rPr>
           <w:color w:val="0000CC"/>
         </w:rPr>
-        <w:t>end</w:t>
-      </w:r>
-      <w:r>
-        <w:rPr>
-          <w:color w:val="000000"/>
-        </w:rPr>
-        <w:t>{figure}</w:t>
-      </w:r>
-      <w:r>
-        <w:rPr>
-          <w:color w:val="000000"/>
-        </w:rPr>
-        <w:t xml:space="preserve">, and </w:t>
+        <w:t>\begin</w:t>
+      </w:r>
+      <w:r>
+        <w:rPr>
+          <w:color w:val="000000"/>
+        </w:rPr>
+        <w:t xml:space="preserve">{table} … </w:t>
       </w:r>
       <w:r>
         <w:rPr>
           <w:color w:val="0000CC"/>
         </w:rPr>
-        <w:t>\begin</w:t>
-      </w:r>
-      <w:r>
-        <w:rPr>
-          <w:color w:val="000000"/>
-        </w:rPr>
-        <w:t>{</w:t>
-      </w:r>
-      <w:r>
-        <w:rPr>
-          <w:color w:val="000000"/>
-        </w:rPr>
-        <w:t>table</w:t>
-      </w:r>
-      <w:r>
-        <w:rPr>
-          <w:color w:val="000000"/>
-        </w:rPr>
-        <w:t xml:space="preserve">} … </w:t>
-      </w:r>
-      <w:r>
-        <w:rPr>
-          <w:color w:val="0000CC"/>
-        </w:rPr>
         <w:t>\end</w:t>
       </w:r>
       <w:r>
         <w:rPr>
           <w:color w:val="000000"/>
         </w:rPr>
-        <w:t>{</w:t>
-      </w:r>
-      <w:r>
-        <w:rPr>
-          <w:color w:val="000000"/>
-        </w:rPr>
-        <w:t>table</w:t>
-      </w:r>
-      <w:r>
-        <w:rPr>
-          <w:color w:val="000000"/>
-        </w:rPr>
-        <w:t>}</w:t>
+        <w:t>{table}</w:t>
       </w:r>
     </w:p>
     <w:p>
@@ -2731,7 +3763,15 @@
         <w:spacing w:after="0" w:line="480" w:lineRule="auto"/>
       </w:pPr>
       <w:r>
-        <w:t>Respectively, this will index the figure or table into the toc.</w:t>
+        <w:t xml:space="preserve">Respectively, this will index the figure or table into the </w:t>
+      </w:r>
+      <w:proofErr w:type="spellStart"/>
+      <w:r>
+        <w:t>toc</w:t>
+      </w:r>
+      <w:proofErr w:type="spellEnd"/>
+      <w:r>
+        <w:t>.</w:t>
       </w:r>
     </w:p>
     <w:p>
@@ -2763,13 +3803,7 @@
         <w:rPr>
           <w:color w:val="0000CC"/>
         </w:rPr>
-        <w:t>\</w:t>
-      </w:r>
-      <w:r>
-        <w:rPr>
-          <w:color w:val="0000CC"/>
-        </w:rPr>
-        <w:t>caption{…}</w:t>
+        <w:t>\caption{…}</w:t>
       </w:r>
     </w:p>
     <w:p>
@@ -2793,13 +3827,169 @@
           <w:tab w:val="left" w:pos="14656"/>
         </w:tabs>
         <w:spacing w:after="0" w:line="480" w:lineRule="auto"/>
+      </w:pPr>
+      <w:r>
+        <w:t xml:space="preserve">This labels the item in the </w:t>
+      </w:r>
+      <w:proofErr w:type="spellStart"/>
+      <w:r>
+        <w:t>toc</w:t>
+      </w:r>
+      <w:proofErr w:type="spellEnd"/>
+      <w:r>
+        <w:t>.</w:t>
+      </w:r>
+    </w:p>
+    <w:p>
+      <w:r>
+        <w:br w:type="page"/>
+      </w:r>
+    </w:p>
+    <w:p>
+      <w:pPr>
+        <w:tabs>
+          <w:tab w:val="left" w:pos="916"/>
+          <w:tab w:val="left" w:pos="1832"/>
+          <w:tab w:val="left" w:pos="2748"/>
+          <w:tab w:val="left" w:pos="3664"/>
+          <w:tab w:val="left" w:pos="4580"/>
+          <w:tab w:val="left" w:pos="5496"/>
+          <w:tab w:val="left" w:pos="6412"/>
+          <w:tab w:val="left" w:pos="7328"/>
+          <w:tab w:val="left" w:pos="8244"/>
+          <w:tab w:val="left" w:pos="9160"/>
+          <w:tab w:val="left" w:pos="10076"/>
+          <w:tab w:val="left" w:pos="10992"/>
+          <w:tab w:val="left" w:pos="11908"/>
+          <w:tab w:val="left" w:pos="12824"/>
+          <w:tab w:val="left" w:pos="13740"/>
+          <w:tab w:val="left" w:pos="14656"/>
+        </w:tabs>
+        <w:spacing w:after="0" w:line="480" w:lineRule="auto"/>
         <w:rPr>
           <w:color w:val="800000"/>
         </w:rPr>
       </w:pPr>
       <w:r>
-        <w:t>This labels the item in the toc.</w:t>
-      </w:r>
+        <w:rPr>
+          <w:color w:val="800000"/>
+        </w:rPr>
+        <w:lastRenderedPageBreak/>
+        <w:t>\</w:t>
+      </w:r>
+      <w:proofErr w:type="spellStart"/>
+      <w:r>
+        <w:rPr>
+          <w:color w:val="800000"/>
+        </w:rPr>
+        <w:t>overfullrule</w:t>
+      </w:r>
+      <w:proofErr w:type="spellEnd"/>
+      <w:r>
+        <w:rPr>
+          <w:color w:val="800000"/>
+        </w:rPr>
+        <w:t>=2cm</w:t>
+      </w:r>
+    </w:p>
+    <w:p>
+      <w:pPr>
+        <w:tabs>
+          <w:tab w:val="left" w:pos="916"/>
+          <w:tab w:val="left" w:pos="1832"/>
+          <w:tab w:val="left" w:pos="2748"/>
+          <w:tab w:val="left" w:pos="3664"/>
+          <w:tab w:val="left" w:pos="4580"/>
+          <w:tab w:val="left" w:pos="5496"/>
+          <w:tab w:val="left" w:pos="6412"/>
+          <w:tab w:val="left" w:pos="7328"/>
+          <w:tab w:val="left" w:pos="8244"/>
+          <w:tab w:val="left" w:pos="9160"/>
+          <w:tab w:val="left" w:pos="10076"/>
+          <w:tab w:val="left" w:pos="10992"/>
+          <w:tab w:val="left" w:pos="11908"/>
+          <w:tab w:val="left" w:pos="12824"/>
+          <w:tab w:val="left" w:pos="13740"/>
+          <w:tab w:val="left" w:pos="14656"/>
+        </w:tabs>
+        <w:spacing w:after="0" w:line="480" w:lineRule="auto"/>
+        <w:rPr>
+          <w:color w:val="000000"/>
+        </w:rPr>
+      </w:pPr>
+      <w:r>
+        <w:rPr>
+          <w:color w:val="800000"/>
+        </w:rPr>
+        <w:t>\</w:t>
+      </w:r>
+      <w:proofErr w:type="spellStart"/>
+      <w:r>
+        <w:rPr>
+          <w:color w:val="800000"/>
+        </w:rPr>
+        <w:t>usepackage</w:t>
+      </w:r>
+      <w:proofErr w:type="spellEnd"/>
+      <w:r>
+        <w:rPr>
+          <w:color w:val="000000"/>
+        </w:rPr>
+        <w:t>[T1]{</w:t>
+      </w:r>
+      <w:proofErr w:type="spellStart"/>
+      <w:r>
+        <w:rPr>
+          <w:color w:val="000000"/>
+        </w:rPr>
+        <w:t>fontenc</w:t>
+      </w:r>
+      <w:proofErr w:type="spellEnd"/>
+      <w:r>
+        <w:rPr>
+          <w:color w:val="000000"/>
+        </w:rPr>
+        <w:t>}</w:t>
+      </w:r>
+    </w:p>
+    <w:p>
+      <w:pPr>
+        <w:tabs>
+          <w:tab w:val="left" w:pos="916"/>
+          <w:tab w:val="left" w:pos="1832"/>
+          <w:tab w:val="left" w:pos="2748"/>
+          <w:tab w:val="left" w:pos="3664"/>
+          <w:tab w:val="left" w:pos="4580"/>
+          <w:tab w:val="left" w:pos="5496"/>
+          <w:tab w:val="left" w:pos="6412"/>
+          <w:tab w:val="left" w:pos="7328"/>
+          <w:tab w:val="left" w:pos="8244"/>
+          <w:tab w:val="left" w:pos="9160"/>
+          <w:tab w:val="left" w:pos="10076"/>
+          <w:tab w:val="left" w:pos="10992"/>
+          <w:tab w:val="left" w:pos="11908"/>
+          <w:tab w:val="left" w:pos="12824"/>
+          <w:tab w:val="left" w:pos="13740"/>
+          <w:tab w:val="left" w:pos="14656"/>
+        </w:tabs>
+        <w:spacing w:after="0" w:line="480" w:lineRule="auto"/>
+      </w:pPr>
+      <w:bookmarkStart w:id="0" w:name="_GoBack"/>
+      <w:proofErr w:type="spellStart"/>
+      <w:r>
+        <w:rPr>
+          <w:color w:val="000000"/>
+        </w:rPr>
+        <w:t>Hyperref</w:t>
+      </w:r>
+      <w:proofErr w:type="spellEnd"/>
+      <w:r>
+        <w:rPr>
+          <w:color w:val="000000"/>
+        </w:rPr>
+        <w:t xml:space="preserve"> as last package</w:t>
+      </w:r>
+      <w:bookmarkEnd w:id="0"/>
     </w:p>
     <w:sectPr>
       <w:pgSz w:w="12240" w:h="15840"/>
@@ -3021,6 +4211,7 @@
   <w:style w:type="character" w:default="1" w:styleId="DefaultParagraphFont">
     <w:name w:val="Default Paragraph Font"/>
     <w:uiPriority w:val="1"/>
+    <w:semiHidden/>
     <w:unhideWhenUsed/>
   </w:style>
   <w:style w:type="table" w:default="1" w:styleId="TableNormal">
@@ -3400,6 +4591,7 @@
   <w:style w:type="character" w:default="1" w:styleId="DefaultParagraphFont">
     <w:name w:val="Default Paragraph Font"/>
     <w:uiPriority w:val="1"/>
+    <w:semiHidden/>
     <w:unhideWhenUsed/>
   </w:style>
   <w:style w:type="table" w:default="1" w:styleId="TableNormal">

</xml_diff>